<commit_message>
Changed the logic so that words only iterate once per salts
</commit_message>
<xml_diff>
--- a/src/main/java/Relatorio_BreakingEnigma_1191830.docx
+++ b/src/main/java/Relatorio_BreakingEnigma_1191830.docx
@@ -17,7 +17,199 @@
         <mc:AlternateContent>
           <mc:Choice Requires="wps">
             <w:drawing>
-              <wp:anchor distT="0" distB="0" distL="114300" distR="114300" simplePos="0" relativeHeight="251661312" behindDoc="0" locked="0" layoutInCell="1" allowOverlap="1" wp14:anchorId="49C984B5" wp14:editId="6C9C9368">
+              <wp:anchor distT="0" distB="0" distL="114300" distR="114300" simplePos="0" relativeHeight="251663360" behindDoc="0" locked="0" layoutInCell="1" allowOverlap="1" wp14:anchorId="574C929E" wp14:editId="15110486">
+                <wp:simplePos x="0" y="0"/>
+                <wp:positionH relativeFrom="page">
+                  <wp:posOffset>4236720</wp:posOffset>
+                </wp:positionH>
+                <wp:positionV relativeFrom="page">
+                  <wp:posOffset>708660</wp:posOffset>
+                </wp:positionV>
+                <wp:extent cx="2446655" cy="2938780"/>
+                <wp:effectExtent l="0" t="0" r="10795" b="13970"/>
+                <wp:wrapNone/>
+                <wp:docPr id="89" name="Rectângulo 35"/>
+                <wp:cNvGraphicFramePr>
+                  <a:graphicFrameLocks xmlns:a="http://schemas.openxmlformats.org/drawingml/2006/main"/>
+                </wp:cNvGraphicFramePr>
+                <a:graphic xmlns:a="http://schemas.openxmlformats.org/drawingml/2006/main">
+                  <a:graphicData uri="http://schemas.microsoft.com/office/word/2010/wordprocessingShape">
+                    <wps:wsp>
+                      <wps:cNvSpPr>
+                        <a:spLocks noChangeArrowheads="1"/>
+                      </wps:cNvSpPr>
+                      <wps:spPr bwMode="auto">
+                        <a:xfrm>
+                          <a:off x="0" y="0"/>
+                          <a:ext cx="2446655" cy="2938780"/>
+                        </a:xfrm>
+                        <a:prstGeom prst="rect">
+                          <a:avLst/>
+                        </a:prstGeom>
+                        <a:solidFill>
+                          <a:srgbClr val="FFCC99"/>
+                        </a:solidFill>
+                        <a:ln>
+                          <a:solidFill>
+                            <a:schemeClr val="accent6">
+                              <a:lumMod val="60000"/>
+                              <a:lumOff val="40000"/>
+                            </a:schemeClr>
+                          </a:solidFill>
+                        </a:ln>
+                      </wps:spPr>
+                      <wps:txbx>
+                        <w:txbxContent>
+                          <w:p>
+                            <w:pPr>
+                              <w:spacing w:before="240"/>
+                              <w:rPr>
+                                <w:color w:val="FF0000"/>
+                              </w:rPr>
+                            </w:pPr>
+                            <w:r>
+                              <w:rPr>
+                                <w:noProof/>
+                                <w:color w:val="FF0000"/>
+                              </w:rPr>
+                              <w:drawing>
+                                <wp:inline distT="0" distB="0" distL="0" distR="0" wp14:anchorId="52E83029" wp14:editId="153F60B6">
+                                  <wp:extent cx="2080895" cy="2241550"/>
+                                  <wp:effectExtent l="0" t="0" r="0" b="6350"/>
+                                  <wp:docPr id="6" name="Picture 6"/>
+                                  <wp:cNvGraphicFramePr>
+                                    <a:graphicFrameLocks xmlns:a="http://schemas.openxmlformats.org/drawingml/2006/main" noChangeAspect="1"/>
+                                  </wp:cNvGraphicFramePr>
+                                  <a:graphic xmlns:a="http://schemas.openxmlformats.org/drawingml/2006/main">
+                                    <a:graphicData uri="http://schemas.openxmlformats.org/drawingml/2006/picture">
+                                      <pic:pic xmlns:pic="http://schemas.openxmlformats.org/drawingml/2006/picture">
+                                        <pic:nvPicPr>
+                                          <pic:cNvPr id="6" name="Picture 6"/>
+                                          <pic:cNvPicPr/>
+                                        </pic:nvPicPr>
+                                        <pic:blipFill>
+                                          <a:blip r:embed="rId8">
+                                            <a:extLst>
+                                              <a:ext uri="{28A0092B-C50C-407E-A947-70E740481C1C}">
+                                                <a14:useLocalDpi xmlns:a14="http://schemas.microsoft.com/office/drawing/2010/main" val="0"/>
+                                              </a:ext>
+                                            </a:extLst>
+                                          </a:blip>
+                                          <a:stretch>
+                                            <a:fillRect/>
+                                          </a:stretch>
+                                        </pic:blipFill>
+                                        <pic:spPr>
+                                          <a:xfrm>
+                                            <a:off x="0" y="0"/>
+                                            <a:ext cx="2080895" cy="2241550"/>
+                                          </a:xfrm>
+                                          <a:prstGeom prst="rect">
+                                            <a:avLst/>
+                                          </a:prstGeom>
+                                        </pic:spPr>
+                                      </pic:pic>
+                                    </a:graphicData>
+                                  </a:graphic>
+                                </wp:inline>
+                              </w:drawing>
+                            </w:r>
+                          </w:p>
+                        </w:txbxContent>
+                      </wps:txbx>
+                      <wps:bodyPr rot="0" vert="horz" wrap="square" lIns="182880" tIns="182880" rIns="182880" bIns="365760" anchor="b" anchorCtr="0" upright="1">
+                        <a:noAutofit/>
+                      </wps:bodyPr>
+                    </wps:wsp>
+                  </a:graphicData>
+                </a:graphic>
+                <wp14:sizeRelH relativeFrom="page">
+                  <wp14:pctWidth>0</wp14:pctWidth>
+                </wp14:sizeRelH>
+                <wp14:sizeRelV relativeFrom="page">
+                  <wp14:pctHeight>0</wp14:pctHeight>
+                </wp14:sizeRelV>
+              </wp:anchor>
+            </w:drawing>
+          </mc:Choice>
+          <mc:Fallback>
+            <w:pict>
+              <v:rect w14:anchorId="574C929E" id="Rectângulo 35" o:spid="_x0000_s1026" style="position:absolute;margin-left:333.6pt;margin-top:55.8pt;width:192.65pt;height:231.4pt;z-index:251663360;visibility:visible;mso-wrap-style:square;mso-width-percent:0;mso-height-percent:0;mso-wrap-distance-left:9pt;mso-wrap-distance-top:0;mso-wrap-distance-right:9pt;mso-wrap-distance-bottom:0;mso-position-horizontal:absolute;mso-position-horizontal-relative:page;mso-position-vertical:absolute;mso-position-vertical-relative:page;mso-width-percent:0;mso-height-percent:0;mso-width-relative:page;mso-height-relative:page;v-text-anchor:bottom" o:gfxdata="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" fillcolor="#fc9" strokecolor="#a8d08d [1945]">
+                <v:textbox inset="14.4pt,14.4pt,14.4pt,28.8pt">
+                  <w:txbxContent>
+                    <w:p>
+                      <w:pPr>
+                        <w:spacing w:before="240"/>
+                        <w:rPr>
+                          <w:color w:val="FF0000"/>
+                        </w:rPr>
+                      </w:pPr>
+                      <w:r>
+                        <w:rPr>
+                          <w:noProof/>
+                          <w:color w:val="FF0000"/>
+                        </w:rPr>
+                        <w:drawing>
+                          <wp:inline distT="0" distB="0" distL="0" distR="0" wp14:anchorId="52E83029" wp14:editId="153F60B6">
+                            <wp:extent cx="2080895" cy="2241550"/>
+                            <wp:effectExtent l="0" t="0" r="0" b="6350"/>
+                            <wp:docPr id="6" name="Picture 6"/>
+                            <wp:cNvGraphicFramePr>
+                              <a:graphicFrameLocks xmlns:a="http://schemas.openxmlformats.org/drawingml/2006/main" noChangeAspect="1"/>
+                            </wp:cNvGraphicFramePr>
+                            <a:graphic xmlns:a="http://schemas.openxmlformats.org/drawingml/2006/main">
+                              <a:graphicData uri="http://schemas.openxmlformats.org/drawingml/2006/picture">
+                                <pic:pic xmlns:pic="http://schemas.openxmlformats.org/drawingml/2006/picture">
+                                  <pic:nvPicPr>
+                                    <pic:cNvPr id="6" name="Picture 6"/>
+                                    <pic:cNvPicPr/>
+                                  </pic:nvPicPr>
+                                  <pic:blipFill>
+                                    <a:blip r:embed="rId8">
+                                      <a:extLst>
+                                        <a:ext uri="{28A0092B-C50C-407E-A947-70E740481C1C}">
+                                          <a14:useLocalDpi xmlns:a14="http://schemas.microsoft.com/office/drawing/2010/main" val="0"/>
+                                        </a:ext>
+                                      </a:extLst>
+                                    </a:blip>
+                                    <a:stretch>
+                                      <a:fillRect/>
+                                    </a:stretch>
+                                  </pic:blipFill>
+                                  <pic:spPr>
+                                    <a:xfrm>
+                                      <a:off x="0" y="0"/>
+                                      <a:ext cx="2080895" cy="2241550"/>
+                                    </a:xfrm>
+                                    <a:prstGeom prst="rect">
+                                      <a:avLst/>
+                                    </a:prstGeom>
+                                  </pic:spPr>
+                                </pic:pic>
+                              </a:graphicData>
+                            </a:graphic>
+                          </wp:inline>
+                        </w:drawing>
+                      </w:r>
+                    </w:p>
+                  </w:txbxContent>
+                </v:textbox>
+                <w10:wrap anchorx="page" anchory="page"/>
+              </v:rect>
+            </w:pict>
+          </mc:Fallback>
+        </mc:AlternateContent>
+      </w:r>
+      <w:r>
+        <w:rPr>
+          <w:rFonts w:ascii="Candara" w:hAnsi="Candara"/>
+          <w:noProof/>
+          <w:lang w:eastAsia="pt-PT"/>
+        </w:rPr>
+        <mc:AlternateContent>
+          <mc:Choice Requires="wps">
+            <w:drawing>
+              <wp:anchor distT="0" distB="0" distL="114300" distR="114300" simplePos="0" relativeHeight="251661312" behindDoc="0" locked="0" layoutInCell="1" allowOverlap="1" wp14:anchorId="49C984B5" wp14:editId="712C37E5">
                 <wp:simplePos x="0" y="0"/>
                 <wp:positionH relativeFrom="page">
                   <wp:posOffset>4048125</wp:posOffset>
@@ -80,105 +272,7 @@
           </mc:Choice>
           <mc:Fallback>
             <w:pict>
-              <v:rect w14:anchorId="53E6A947" id="Rectângulo 36" o:spid="_x0000_s1026" style="position:absolute;margin-left:318.75pt;margin-top:51.75pt;width:257.4pt;height:753.75pt;z-index:251661312;visibility:visible;mso-wrap-style:square;mso-width-percent:0;mso-height-percent:0;mso-wrap-distance-left:9pt;mso-wrap-distance-top:0;mso-wrap-distance-right:9pt;mso-wrap-distance-bottom:0;mso-position-horizontal:absolute;mso-position-horizontal-relative:page;mso-position-vertical:absolute;mso-position-vertical-relative:page;mso-width-percent:0;mso-height-percent:0;mso-width-relative:page;mso-height-relative:page;v-text-anchor:middle" o:gfxdata="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" fillcolor="white [3212]" strokecolor="#7f7f7f [1612]" strokeweight="1.25pt">
-                <w10:wrap anchorx="page" anchory="page"/>
-              </v:rect>
-            </w:pict>
-          </mc:Fallback>
-        </mc:AlternateContent>
-      </w:r>
-      <w:r>
-        <w:rPr>
-          <w:rFonts w:ascii="Candara" w:hAnsi="Candara"/>
-          <w:noProof/>
-          <w:lang w:eastAsia="pt-PT"/>
-        </w:rPr>
-        <mc:AlternateContent>
-          <mc:Choice Requires="wps">
-            <w:drawing>
-              <wp:anchor distT="0" distB="0" distL="114300" distR="114300" simplePos="0" relativeHeight="251663360" behindDoc="0" locked="0" layoutInCell="1" allowOverlap="1" wp14:anchorId="574C929E" wp14:editId="3F0D9E16">
-                <wp:simplePos x="0" y="0"/>
-                <wp:positionH relativeFrom="page">
-                  <wp:posOffset>4238624</wp:posOffset>
-                </wp:positionH>
-                <wp:positionV relativeFrom="page">
-                  <wp:posOffset>657225</wp:posOffset>
-                </wp:positionV>
-                <wp:extent cx="2943225" cy="2990850"/>
-                <wp:effectExtent l="0" t="0" r="28575" b="19050"/>
-                <wp:wrapNone/>
-                <wp:docPr id="89" name="Rectângulo 35"/>
-                <wp:cNvGraphicFramePr>
-                  <a:graphicFrameLocks xmlns:a="http://schemas.openxmlformats.org/drawingml/2006/main"/>
-                </wp:cNvGraphicFramePr>
-                <a:graphic xmlns:a="http://schemas.openxmlformats.org/drawingml/2006/main">
-                  <a:graphicData uri="http://schemas.microsoft.com/office/word/2010/wordprocessingShape">
-                    <wps:wsp>
-                      <wps:cNvSpPr>
-                        <a:spLocks noChangeArrowheads="1"/>
-                      </wps:cNvSpPr>
-                      <wps:spPr bwMode="auto">
-                        <a:xfrm>
-                          <a:off x="0" y="0"/>
-                          <a:ext cx="2943225" cy="2990850"/>
-                        </a:xfrm>
-                        <a:prstGeom prst="rect">
-                          <a:avLst/>
-                        </a:prstGeom>
-                        <a:solidFill>
-                          <a:srgbClr val="FFCC99"/>
-                        </a:solidFill>
-                        <a:ln>
-                          <a:solidFill>
-                            <a:schemeClr val="accent6">
-                              <a:lumMod val="60000"/>
-                              <a:lumOff val="40000"/>
-                            </a:schemeClr>
-                          </a:solidFill>
-                        </a:ln>
-                      </wps:spPr>
-                      <wps:txbx>
-                        <w:txbxContent>
-                          <w:p>
-                            <w:pPr>
-                              <w:spacing w:before="240"/>
-                              <w:rPr>
-                                <w:color w:val="FF0000"/>
-                              </w:rPr>
-                            </w:pPr>
-                          </w:p>
-                        </w:txbxContent>
-                      </wps:txbx>
-                      <wps:bodyPr rot="0" vert="horz" wrap="square" lIns="182880" tIns="182880" rIns="182880" bIns="365760" anchor="b" anchorCtr="0" upright="1">
-                        <a:noAutofit/>
-                      </wps:bodyPr>
-                    </wps:wsp>
-                  </a:graphicData>
-                </a:graphic>
-                <wp14:sizeRelH relativeFrom="page">
-                  <wp14:pctWidth>0</wp14:pctWidth>
-                </wp14:sizeRelH>
-                <wp14:sizeRelV relativeFrom="page">
-                  <wp14:pctHeight>0</wp14:pctHeight>
-                </wp14:sizeRelV>
-              </wp:anchor>
-            </w:drawing>
-          </mc:Choice>
-          <mc:Fallback>
-            <w:pict>
-              <v:rect w14:anchorId="574C929E" id="Rectângulo 35" o:spid="_x0000_s1026" style="position:absolute;margin-left:333.75pt;margin-top:51.75pt;width:231.75pt;height:235.5pt;z-index:251663360;visibility:visible;mso-wrap-style:square;mso-width-percent:0;mso-height-percent:0;mso-wrap-distance-left:9pt;mso-wrap-distance-top:0;mso-wrap-distance-right:9pt;mso-wrap-distance-bottom:0;mso-position-horizontal:absolute;mso-position-horizontal-relative:page;mso-position-vertical:absolute;mso-position-vertical-relative:page;mso-width-percent:0;mso-height-percent:0;mso-width-relative:page;mso-height-relative:page;v-text-anchor:bottom" o:gfxdata="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" fillcolor="#fc9" strokecolor="#a8d08d [1945]">
-                <v:textbox inset="14.4pt,14.4pt,14.4pt,28.8pt">
-                  <w:txbxContent>
-                    <w:p>
-                      <w:pPr>
-                        <w:spacing w:before="240"/>
-                        <w:rPr>
-                          <w:color w:val="FF0000"/>
-                        </w:rPr>
-                      </w:pPr>
-                    </w:p>
-                  </w:txbxContent>
-                </v:textbox>
+              <v:rect w14:anchorId="240AA006" id="Rectângulo 36" o:spid="_x0000_s1026" style="position:absolute;margin-left:318.75pt;margin-top:51.75pt;width:257.4pt;height:753.75pt;z-index:251661312;visibility:visible;mso-wrap-style:square;mso-width-percent:0;mso-height-percent:0;mso-wrap-distance-left:9pt;mso-wrap-distance-top:0;mso-wrap-distance-right:9pt;mso-wrap-distance-bottom:0;mso-position-horizontal:absolute;mso-position-horizontal-relative:page;mso-position-vertical:absolute;mso-position-vertical-relative:page;mso-width-percent:0;mso-height-percent:0;mso-width-relative:page;mso-height-relative:page;v-text-anchor:middle" o:gfxdata="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" fillcolor="white [3212]" strokecolor="#7f7f7f [1612]" strokeweight="1.25pt">
                 <w10:wrap anchorx="page" anchory="page"/>
               </v:rect>
             </w:pict>
@@ -217,7 +311,7 @@
                     </pic:cNvPicPr>
                   </pic:nvPicPr>
                   <pic:blipFill>
-                    <a:blip r:embed="rId8">
+                    <a:blip r:embed="rId9">
                       <a:extLst>
                         <a:ext uri="{28A0092B-C50C-407E-A947-70E740481C1C}">
                           <a14:useLocalDpi xmlns:a14="http://schemas.microsoft.com/office/drawing/2010/main" val="0"/>
@@ -424,7 +518,7 @@
                 <v:stroke joinstyle="miter"/>
                 <v:path gradientshapeok="t" o:connecttype="rect"/>
               </v:shapetype>
-              <v:shape id="Caixa de Texto 39" o:spid="_x0000_s1027" type="#_x0000_t202" style="position:absolute;margin-left:248.55pt;margin-top:292.8pt;width:237pt;height:163.5pt;z-index:251673600;visibility:visible;mso-wrap-style:square;mso-width-percent:0;mso-height-percent:0;mso-wrap-distance-left:9pt;mso-wrap-distance-top:0;mso-wrap-distance-right:9pt;mso-wrap-distance-bottom:0;mso-position-horizontal:absolute;mso-position-horizontal-relative:margin;mso-position-vertical:absolute;mso-position-vertical-relative:page;mso-width-percent:0;mso-height-percent:0;mso-width-relative:page;mso-height-relative:page;v-text-anchor:top" o:gfxdata="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" filled="f" stroked="f" strokeweight=".5pt">
+              <v:shape id="Caixa de Texto 39" o:spid="_x0000_s1027" type="#_x0000_t202" style="position:absolute;margin-left:248.55pt;margin-top:292.8pt;width:237pt;height:163.5pt;z-index:251673600;visibility:visible;mso-wrap-style:square;mso-width-percent:0;mso-height-percent:0;mso-wrap-distance-left:9pt;mso-wrap-distance-top:0;mso-wrap-distance-right:9pt;mso-wrap-distance-bottom:0;mso-position-horizontal:absolute;mso-position-horizontal-relative:margin;mso-position-vertical:absolute;mso-position-vertical-relative:page;mso-width-percent:0;mso-height-percent:0;mso-width-relative:page;mso-height-relative:page;v-text-anchor:top" o:gfxdata="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" filled="f" stroked="f" strokeweight=".5pt">
                 <v:textbox>
                   <w:txbxContent>
                     <w:sdt>
@@ -541,7 +635,7 @@
                     </pic:cNvPicPr>
                   </pic:nvPicPr>
                   <pic:blipFill>
-                    <a:blip r:embed="rId9" cstate="print">
+                    <a:blip r:embed="rId10" cstate="print">
                       <a:extLst>
                         <a:ext uri="{28A0092B-C50C-407E-A947-70E740481C1C}">
                           <a14:useLocalDpi xmlns:a14="http://schemas.microsoft.com/office/drawing/2010/main" val="0"/>
@@ -651,7 +745,10 @@
                               <w:widowControl w:val="0"/>
                             </w:pPr>
                             <w:r>
-                              <w:t xml:space="preserve">Trabalho realizado: </w:t>
+                              <w:t xml:space="preserve">Trabalho </w:t>
+                            </w:r>
+                            <w:r>
+                              <w:t xml:space="preserve">realizado: </w:t>
                             </w:r>
                           </w:p>
                           <w:p>
@@ -697,7 +794,7 @@
           </mc:Choice>
           <mc:Fallback>
             <w:pict>
-              <v:shape w14:anchorId="24B2D222" id="Caixa de Texto 33" o:spid="_x0000_s1028" type="#_x0000_t202" style="position:absolute;margin-left:334.8pt;margin-top:460.05pt;width:223.5pt;height:77.25pt;z-index:251671552;visibility:visible;mso-wrap-style:square;mso-width-percent:0;mso-height-percent:0;mso-wrap-distance-left:9pt;mso-wrap-distance-top:0;mso-wrap-distance-right:9pt;mso-wrap-distance-bottom:0;mso-position-horizontal:absolute;mso-position-horizontal-relative:page;mso-position-vertical:absolute;mso-position-vertical-relative:page;mso-width-percent:0;mso-height-percent:0;mso-width-relative:page;mso-height-relative:margin;v-text-anchor:top" o:gfxdata="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" filled="f" stroked="f" strokeweight=".5pt">
+              <v:shape w14:anchorId="24B2D222" id="Caixa de Texto 33" o:spid="_x0000_s1028" type="#_x0000_t202" style="position:absolute;margin-left:334.8pt;margin-top:460.05pt;width:223.5pt;height:77.25pt;z-index:251671552;visibility:visible;mso-wrap-style:square;mso-width-percent:0;mso-height-percent:0;mso-wrap-distance-left:9pt;mso-wrap-distance-top:0;mso-wrap-distance-right:9pt;mso-wrap-distance-bottom:0;mso-position-horizontal:absolute;mso-position-horizontal-relative:page;mso-position-vertical:absolute;mso-position-vertical-relative:page;mso-width-percent:0;mso-height-percent:0;mso-width-relative:page;mso-height-relative:margin;v-text-anchor:top" o:gfxdata="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" filled="f" stroked="f" strokeweight=".5pt">
                 <v:textbox>
                   <w:txbxContent>
                     <w:p>
@@ -706,7 +803,10 @@
                         <w:widowControl w:val="0"/>
                       </w:pPr>
                       <w:r>
-                        <w:t xml:space="preserve">Trabalho realizado: </w:t>
+                        <w:t xml:space="preserve">Trabalho </w:t>
+                      </w:r>
+                      <w:r>
+                        <w:t xml:space="preserve">realizado: </w:t>
                       </w:r>
                     </w:p>
                     <w:p>
@@ -885,7 +985,15 @@
                                 <w:color w:val="FFFFFF" w:themeColor="background1"/>
                                 <w:sz w:val="24"/>
                               </w:rPr>
-                              <w:t>Junho, 2021</w:t>
+                              <w:t>Novembro</w:t>
+                            </w:r>
+                            <w:r>
+                              <w:rPr>
+                                <w:rFonts w:ascii="Candara" w:hAnsi="Candara"/>
+                                <w:color w:val="FFFFFF" w:themeColor="background1"/>
+                                <w:sz w:val="24"/>
+                              </w:rPr>
+                              <w:t>, 2021</w:t>
                             </w:r>
                           </w:p>
                         </w:txbxContent>
@@ -907,7 +1015,7 @@
           </mc:Choice>
           <mc:Fallback>
             <w:pict>
-              <v:rect w14:anchorId="69500FC9" id="Rectangle 17" o:spid="_x0000_s1029" style="position:absolute;margin-left:324.75pt;margin-top:752.25pt;width:246pt;height:32.25pt;z-index:251667456;visibility:visible;mso-wrap-style:square;mso-width-percent:0;mso-height-percent:0;mso-wrap-distance-left:9pt;mso-wrap-distance-top:0;mso-wrap-distance-right:9pt;mso-wrap-distance-bottom:0;mso-position-horizontal:absolute;mso-position-horizontal-relative:page;mso-position-vertical:absolute;mso-position-vertical-relative:page;mso-width-percent:0;mso-height-percent:0;mso-width-relative:page;mso-height-relative:margin;v-text-anchor:middle" o:gfxdata="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" fillcolor="#fc9" strokecolor="#a8d08d [1945]" strokeweight="2pt">
+              <v:rect w14:anchorId="69500FC9" id="Rectangle 17" o:spid="_x0000_s1029" style="position:absolute;margin-left:324.75pt;margin-top:752.25pt;width:246pt;height:32.25pt;z-index:251667456;visibility:visible;mso-wrap-style:square;mso-width-percent:0;mso-height-percent:0;mso-wrap-distance-left:9pt;mso-wrap-distance-top:0;mso-wrap-distance-right:9pt;mso-wrap-distance-bottom:0;mso-position-horizontal:absolute;mso-position-horizontal-relative:page;mso-position-vertical:absolute;mso-position-vertical-relative:page;mso-width-percent:0;mso-height-percent:0;mso-width-relative:page;mso-height-relative:margin;v-text-anchor:middle" o:gfxdata="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" fillcolor="#fc9" strokecolor="#a8d08d [1945]" strokeweight="2pt">
                 <v:textbox>
                   <w:txbxContent>
                     <w:p>
@@ -925,7 +1033,15 @@
                           <w:color w:val="FFFFFF" w:themeColor="background1"/>
                           <w:sz w:val="24"/>
                         </w:rPr>
-                        <w:t>Junho, 2021</w:t>
+                        <w:t>Novembro</w:t>
+                      </w:r>
+                      <w:r>
+                        <w:rPr>
+                          <w:rFonts w:ascii="Candara" w:hAnsi="Candara"/>
+                          <w:color w:val="FFFFFF" w:themeColor="background1"/>
+                          <w:sz w:val="24"/>
+                        </w:rPr>
+                        <w:t>, 2021</w:t>
                       </w:r>
                     </w:p>
                   </w:txbxContent>
@@ -1113,7 +1229,7 @@
           </mc:Choice>
           <mc:Fallback>
             <w:pict>
-              <v:shape w14:anchorId="50B17146" id="Text Box 14" o:spid="_x0000_s1030" type="#_x0000_t202" style="position:absolute;margin-left:347.55pt;margin-top:577.8pt;width:178.85pt;height:138.75pt;z-index:251665408;visibility:visible;mso-wrap-style:square;mso-width-percent:0;mso-height-percent:0;mso-wrap-distance-left:9pt;mso-wrap-distance-top:0;mso-wrap-distance-right:9pt;mso-wrap-distance-bottom:0;mso-position-horizontal:absolute;mso-position-horizontal-relative:page;mso-position-vertical:absolute;mso-position-vertical-relative:page;mso-width-percent:0;mso-height-percent:0;mso-width-relative:page;mso-height-relative:margin;v-text-anchor:top" o:gfxdata="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" filled="f" stroked="f" strokeweight=".5pt">
+              <v:shape w14:anchorId="50B17146" id="Text Box 14" o:spid="_x0000_s1030" type="#_x0000_t202" style="position:absolute;margin-left:347.55pt;margin-top:577.8pt;width:178.85pt;height:138.75pt;z-index:251665408;visibility:visible;mso-wrap-style:square;mso-width-percent:0;mso-height-percent:0;mso-wrap-distance-left:9pt;mso-wrap-distance-top:0;mso-wrap-distance-right:9pt;mso-wrap-distance-bottom:0;mso-position-horizontal:absolute;mso-position-horizontal-relative:page;mso-position-vertical:absolute;mso-position-vertical-relative:page;mso-width-percent:0;mso-height-percent:0;mso-width-relative:page;mso-height-relative:margin;v-text-anchor:top" o:gfxdata="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" filled="f" stroked="f" strokeweight=".5pt">
                 <v:textbox>
                   <w:txbxContent>
                     <w:p>
@@ -1254,12 +1370,14 @@
               <w:lang w:val="en-US"/>
             </w:rPr>
           </w:pPr>
+          <w:proofErr w:type="spellStart"/>
           <w:r>
             <w:rPr>
               <w:lang w:val="en-US"/>
             </w:rPr>
             <w:t>Indice</w:t>
           </w:r>
+          <w:proofErr w:type="spellEnd"/>
         </w:p>
         <w:p>
           <w:pPr>
@@ -1286,7 +1404,7 @@
           <w:r>
             <w:fldChar w:fldCharType="separate"/>
           </w:r>
-          <w:hyperlink w:anchor="_Toc89869245" w:history="1">
+          <w:hyperlink w:anchor="_Toc90136403" w:history="1">
             <w:r>
               <w:rPr>
                 <w:rStyle w:val="Hyperlink"/>
@@ -1330,7 +1448,7 @@
                 <w:noProof/>
                 <w:webHidden/>
               </w:rPr>
-              <w:instrText xml:space="preserve"> PAGEREF _Toc89869245 \h </w:instrText>
+              <w:instrText xml:space="preserve"> PAGEREF _Toc90136403 \h </w:instrText>
             </w:r>
             <w:r>
               <w:rPr>
@@ -1374,7 +1492,7 @@
               <w:lang w:eastAsia="pt-PT"/>
             </w:rPr>
           </w:pPr>
-          <w:hyperlink w:anchor="_Toc89869246" w:history="1">
+          <w:hyperlink w:anchor="_Toc90136404" w:history="1">
             <w:r>
               <w:rPr>
                 <w:rStyle w:val="Hyperlink"/>
@@ -1418,7 +1536,7 @@
                 <w:noProof/>
                 <w:webHidden/>
               </w:rPr>
-              <w:instrText xml:space="preserve"> PAGEREF _Toc89869246 \h </w:instrText>
+              <w:instrText xml:space="preserve"> PAGEREF _Toc90136404 \h </w:instrText>
             </w:r>
             <w:r>
               <w:rPr>
@@ -1438,7 +1556,7 @@
                 <w:noProof/>
                 <w:webHidden/>
               </w:rPr>
-              <w:t>3</w:t>
+              <w:t>4</w:t>
             </w:r>
             <w:r>
               <w:rPr>
@@ -1462,7 +1580,7 @@
               <w:lang w:eastAsia="pt-PT"/>
             </w:rPr>
           </w:pPr>
-          <w:hyperlink w:anchor="_Toc89869247" w:history="1">
+          <w:hyperlink w:anchor="_Toc90136405" w:history="1">
             <w:r>
               <w:rPr>
                 <w:rStyle w:val="Hyperlink"/>
@@ -1506,7 +1624,7 @@
                 <w:noProof/>
                 <w:webHidden/>
               </w:rPr>
-              <w:instrText xml:space="preserve"> PAGEREF _Toc89869247 \h </w:instrText>
+              <w:instrText xml:space="preserve"> PAGEREF _Toc90136405 \h </w:instrText>
             </w:r>
             <w:r>
               <w:rPr>
@@ -1526,7 +1644,7 @@
                 <w:noProof/>
                 <w:webHidden/>
               </w:rPr>
-              <w:t>3</w:t>
+              <w:t>4</w:t>
             </w:r>
             <w:r>
               <w:rPr>
@@ -1550,14 +1668,100 @@
               <w:lang w:eastAsia="pt-PT"/>
             </w:rPr>
           </w:pPr>
-          <w:hyperlink w:anchor="_Toc89869248" w:history="1">
+          <w:hyperlink w:anchor="_Toc90136406" w:history="1">
+            <w:r>
+              <w:rPr>
+                <w:rStyle w:val="Hyperlink"/>
+                <w:noProof/>
+              </w:rPr>
+              <w:t>4.</w:t>
+            </w:r>
+            <w:r>
+              <w:rPr>
+                <w:rFonts w:eastAsiaTheme="minorEastAsia"/>
+                <w:noProof/>
+                <w:lang w:eastAsia="pt-PT"/>
+              </w:rPr>
+              <w:tab/>
+            </w:r>
+            <w:r>
+              <w:rPr>
+                <w:rStyle w:val="Hyperlink"/>
+                <w:noProof/>
+              </w:rPr>
+              <w:t>Tabela de Figuras</w:t>
+            </w:r>
+            <w:r>
+              <w:rPr>
+                <w:noProof/>
+                <w:webHidden/>
+              </w:rPr>
+              <w:tab/>
+            </w:r>
+            <w:r>
+              <w:rPr>
+                <w:noProof/>
+                <w:webHidden/>
+              </w:rPr>
+              <w:fldChar w:fldCharType="begin"/>
+            </w:r>
+            <w:r>
+              <w:rPr>
+                <w:noProof/>
+                <w:webHidden/>
+              </w:rPr>
+              <w:instrText xml:space="preserve"> PAGEREF _Toc90136406 \h </w:instrText>
+            </w:r>
+            <w:r>
+              <w:rPr>
+                <w:noProof/>
+                <w:webHidden/>
+              </w:rPr>
+            </w:r>
+            <w:r>
+              <w:rPr>
+                <w:noProof/>
+                <w:webHidden/>
+              </w:rPr>
+              <w:fldChar w:fldCharType="separate"/>
+            </w:r>
+            <w:r>
+              <w:rPr>
+                <w:noProof/>
+                <w:webHidden/>
+              </w:rPr>
+              <w:t>6</w:t>
+            </w:r>
+            <w:r>
+              <w:rPr>
+                <w:noProof/>
+                <w:webHidden/>
+              </w:rPr>
+              <w:fldChar w:fldCharType="end"/>
+            </w:r>
+          </w:hyperlink>
+        </w:p>
+        <w:p>
+          <w:pPr>
+            <w:pStyle w:val="TOC1"/>
+            <w:tabs>
+              <w:tab w:val="left" w:pos="440"/>
+              <w:tab w:val="right" w:leader="dot" w:pos="8494"/>
+            </w:tabs>
+            <w:rPr>
+              <w:rFonts w:eastAsiaTheme="minorEastAsia"/>
+              <w:noProof/>
+              <w:lang w:eastAsia="pt-PT"/>
+            </w:rPr>
+          </w:pPr>
+          <w:hyperlink w:anchor="_Toc90136407" w:history="1">
             <w:r>
               <w:rPr>
                 <w:rStyle w:val="Hyperlink"/>
                 <w:noProof/>
                 <w:lang w:val="en-US"/>
               </w:rPr>
-              <w:t>4.</w:t>
+              <w:t>5.</w:t>
             </w:r>
             <w:r>
               <w:rPr>
@@ -1594,7 +1798,7 @@
                 <w:noProof/>
                 <w:webHidden/>
               </w:rPr>
-              <w:instrText xml:space="preserve"> PAGEREF _Toc89869248 \h </w:instrText>
+              <w:instrText xml:space="preserve"> PAGEREF _Toc90136407 \h </w:instrText>
             </w:r>
             <w:r>
               <w:rPr>
@@ -1614,7 +1818,7 @@
                 <w:noProof/>
                 <w:webHidden/>
               </w:rPr>
-              <w:t>5</w:t>
+              <w:t>7</w:t>
             </w:r>
             <w:r>
               <w:rPr>
@@ -1676,7 +1880,8 @@
           <w:lang w:val="en-US"/>
         </w:rPr>
       </w:pPr>
-      <w:bookmarkStart w:id="0" w:name="_Toc89869245"/>
+      <w:bookmarkStart w:id="0" w:name="_Toc90136403"/>
+      <w:proofErr w:type="spellStart"/>
       <w:r>
         <w:rPr>
           <w:lang w:val="en-US"/>
@@ -1684,6 +1889,7 @@
         <w:t>Introdução</w:t>
       </w:r>
       <w:bookmarkEnd w:id="0"/>
+      <w:proofErr w:type="spellEnd"/>
     </w:p>
     <w:p>
       <w:pPr>
@@ -1891,7 +2097,8 @@
           <w:lang w:val="en-US"/>
         </w:rPr>
       </w:pPr>
-      <w:bookmarkStart w:id="1" w:name="_Toc89869246"/>
+      <w:bookmarkStart w:id="1" w:name="_Toc90136404"/>
+      <w:proofErr w:type="spellStart"/>
       <w:r>
         <w:rPr>
           <w:lang w:val="en-US"/>
@@ -1900,13 +2107,14 @@
         <w:t>Desenvolvimento</w:t>
       </w:r>
       <w:bookmarkEnd w:id="1"/>
+      <w:proofErr w:type="spellEnd"/>
     </w:p>
     <w:p>
       <w:r>
         <w:t>Durante o desenvolvimento do p</w:t>
       </w:r>
       <w:r>
-        <w:t xml:space="preserve">rograma, realizei duas versões do mesmo, a versão escolhida (A), e outra (B) que embora mais “eficiente” em termos de tempo, encontrava as palavras com o nosso R e/ou S diferentes. Tendo em conta que a verdadeira enigma funcionava mediante o fornecimento diário das configurações, para que todas as máquinas pudessem comunicar, optei pela versão A que </w:t>
+        <w:t xml:space="preserve">rograma, realizei duas versões do mesmo, a versão escolhida (A), e outra (B) que, encontrava as palavras com o nosso R e/ou S diferentes. Tendo em conta que a verdadeira enigma funcionava mediante o fornecimento diário das configurações, para que todas as máquinas pudessem comunicar, optei pela versão A que </w:t>
       </w:r>
       <w:r>
         <w:t xml:space="preserve">obtém </w:t>
@@ -2040,10 +2248,37 @@
         <w:t>”</w:t>
       </w:r>
       <w:r>
-        <w:t xml:space="preserve"> no fim seja alterado, o que faz com que a palavra seja encontrada mas com configuração diferente. Optei então por uma forma hibrida (A) onde a palavra vai junta (ASNIMASAS) para os plugboards e é separada nos rotores e na encriptação. Isto é possível uma vez que as palavras possuem todas o mesmo tamanha, assim como o salt, por isso não é necessário separá-la nos plugboards, permitindo assim um aumento de performance</w:t>
-      </w:r>
-      <w:r>
-        <w:t>.</w:t>
+        <w:t xml:space="preserve"> no fim seja alterado, o que faz com que a palavra seja encontrada</w:t>
+      </w:r>
+      <w:r>
+        <w:t>,</w:t>
+      </w:r>
+      <w:r>
+        <w:t xml:space="preserve"> mas com configuração diferente</w:t>
+      </w:r>
+      <w:r>
+        <w:t>. Com esta versão encontrei a palavra em 5.22 minutos. Já na versão final consegui reduzir este tempo para 4.</w:t>
+      </w:r>
+      <w:r>
+        <w:t>0</w:t>
+      </w:r>
+      <w:r>
+        <w:t>1 minutos,</w:t>
+      </w:r>
+      <w:r>
+        <w:t xml:space="preserve"> sendo que com um algoritmo mais simples como MD5 este tempo é pouco mais de 1 minuto,</w:t>
+      </w:r>
+      <w:r>
+        <w:t xml:space="preserve"> o que o programa faz é passar cada palavra pela plugboard e rotor apenas uma vez, e depois vai fazendo esse processo com cada salt e no final junta ambos. Uma vez que as palavras são todas do mesmo tamanha, é desnecessário cada vez que mudamos de salt fazer novamente o processo todo, visto que a palavra com o mesmo rotor e shift vai acabar sempre igual.</w:t>
+      </w:r>
+      <w:r>
+        <w:t xml:space="preserve"> Também só passamos a palavra uma vez pelo primeiro plugboard.</w:t>
+      </w:r>
+      <w:r>
+        <w:t xml:space="preserve"> </w:t>
+      </w:r>
+      <w:r>
+        <w:t>Caso o shift e o rotor sejam 0 também é desnecessário fazer o processo pois a palavra fica igual.</w:t>
       </w:r>
     </w:p>
     <w:p>
@@ -2057,7 +2292,8 @@
           <w:lang w:val="en-US"/>
         </w:rPr>
       </w:pPr>
-      <w:bookmarkStart w:id="2" w:name="_Toc89869247"/>
+      <w:bookmarkStart w:id="2" w:name="_Toc90136405"/>
+      <w:proofErr w:type="spellStart"/>
       <w:r>
         <w:rPr>
           <w:lang w:val="en-US"/>
@@ -2065,6 +2301,7 @@
         <w:t>Programa</w:t>
       </w:r>
       <w:bookmarkEnd w:id="2"/>
+      <w:proofErr w:type="spellEnd"/>
     </w:p>
     <w:p>
       <w:r>
@@ -2076,12 +2313,24 @@
     </w:p>
     <w:p>
       <w:r>
-        <w:t>Caso não sejam introduzidos 3 rgumentos o programa avisa e encerra.</w:t>
+        <w:t xml:space="preserve">Caso não sejam introduzidos 3 </w:t>
+      </w:r>
+      <w:r>
+        <w:t>a</w:t>
+      </w:r>
+      <w:r>
+        <w:t>rgumentos o programa avisa e encerra.</w:t>
       </w:r>
     </w:p>
     <w:p>
       <w:r>
-        <w:t>O algoritmo de Hash é calculado em função do tamanho da String introduzida como argumento 0. O programa verifica que a String apenas contém letras e numeros e depois mediante o tamanho aplica o algoritmo correspondente (128=SHA-512, 64=SHA-256, 32=SHA-128)</w:t>
+        <w:t>O algoritmo de Hash é calculado em função do tamanho da String introduzida como argumento 0. O programa verifica que a String apenas contém letras e numeros e depois mediante o tamanho aplica o algoritmo correspondente (128=SHA-512, 64=SHA-256, 32=</w:t>
+      </w:r>
+      <w:r>
+        <w:t>MD5</w:t>
+      </w:r>
+      <w:r>
+        <w:t>)</w:t>
       </w:r>
       <w:r>
         <w:t>.</w:t>
@@ -2089,7 +2338,7 @@
     </w:p>
     <w:p>
       <w:r>
-        <w:t>A plugboard terá que ser recebida no formato {char:char,char:char}, podendo os caracteres terem ou não pelicas. Só aceita letras como valores, no caso de ser introduzido um numero o programa avisa do erro e encerra, caso sejam inseridos 2 caracteres seguidos, apenas o primeiro é aceite e caso não seja inserido nada é ignorado.</w:t>
+        <w:t>A plugboard terá que ser recebida no formato char:char,char:char, podendo os caracteres terem ou não pelicas. Só aceita letras como valores, no caso de ser introduzido um numero o programa avisa do erro e encerra, caso sejam inseridos 2 caracteres seguidos, apenas o primeiro é aceite e caso não seja inserido nada é ignorado.</w:t>
       </w:r>
     </w:p>
     <w:p>
@@ -2100,15 +2349,347 @@
         <w:t>.</w:t>
       </w:r>
     </w:p>
+    <w:p/>
+    <w:p/>
+    <w:p/>
     <w:p>
       <w:r>
-        <w:t>No final, ao encontrar a palavra, é possísel guardar os resultados em CSV (password, Posição do Salt, Salt, Rotação, Shift, algoritmo de hash e hash).</w:t>
+        <w:lastRenderedPageBreak/>
+        <w:t>Em baixo podemos ver testes, feitos com uma lista de palavras reduziada, com os 3 diferentes algoritmos presentes no programa:</w:t>
       </w:r>
     </w:p>
     <w:p>
-      <w:r>
-        <w:br w:type="page"/>
-      </w:r>
+      <w:pPr>
+        <w:keepNext/>
+      </w:pPr>
+      <w:r>
+        <w:rPr>
+          <w:noProof/>
+        </w:rPr>
+        <w:drawing>
+          <wp:inline distT="0" distB="0" distL="0" distR="0" wp14:anchorId="5BD07269" wp14:editId="7F894A10">
+            <wp:extent cx="5400040" cy="1223010"/>
+            <wp:effectExtent l="0" t="0" r="0" b="0"/>
+            <wp:docPr id="1" name="Picture 1"/>
+            <wp:cNvGraphicFramePr>
+              <a:graphicFrameLocks xmlns:a="http://schemas.openxmlformats.org/drawingml/2006/main" noChangeAspect="1"/>
+            </wp:cNvGraphicFramePr>
+            <a:graphic xmlns:a="http://schemas.openxmlformats.org/drawingml/2006/main">
+              <a:graphicData uri="http://schemas.openxmlformats.org/drawingml/2006/picture">
+                <pic:pic xmlns:pic="http://schemas.openxmlformats.org/drawingml/2006/picture">
+                  <pic:nvPicPr>
+                    <pic:cNvPr id="1" name="Picture 1"/>
+                    <pic:cNvPicPr/>
+                  </pic:nvPicPr>
+                  <pic:blipFill>
+                    <a:blip r:embed="rId11">
+                      <a:extLst>
+                        <a:ext uri="{28A0092B-C50C-407E-A947-70E740481C1C}">
+                          <a14:useLocalDpi xmlns:a14="http://schemas.microsoft.com/office/drawing/2010/main" val="0"/>
+                        </a:ext>
+                      </a:extLst>
+                    </a:blip>
+                    <a:stretch>
+                      <a:fillRect/>
+                    </a:stretch>
+                  </pic:blipFill>
+                  <pic:spPr>
+                    <a:xfrm>
+                      <a:off x="0" y="0"/>
+                      <a:ext cx="5400040" cy="1223010"/>
+                    </a:xfrm>
+                    <a:prstGeom prst="rect">
+                      <a:avLst/>
+                    </a:prstGeom>
+                  </pic:spPr>
+                </pic:pic>
+              </a:graphicData>
+            </a:graphic>
+          </wp:inline>
+        </w:drawing>
+      </w:r>
+    </w:p>
+    <w:p>
+      <w:pPr>
+        <w:pStyle w:val="Caption"/>
+      </w:pPr>
+      <w:bookmarkStart w:id="3" w:name="_Toc90136335"/>
+      <w:r>
+        <w:t xml:space="preserve">Figura </w:t>
+      </w:r>
+      <w:r>
+        <w:fldChar w:fldCharType="begin"/>
+      </w:r>
+      <w:r>
+        <w:instrText xml:space="preserve"> SEQ Figura \* ARABIC </w:instrText>
+      </w:r>
+      <w:r>
+        <w:fldChar w:fldCharType="separate"/>
+      </w:r>
+      <w:r>
+        <w:rPr>
+          <w:noProof/>
+        </w:rPr>
+        <w:t>1</w:t>
+      </w:r>
+      <w:r>
+        <w:fldChar w:fldCharType="end"/>
+      </w:r>
+      <w:r>
+        <w:t xml:space="preserve"> - SHA 512</w:t>
+      </w:r>
+      <w:bookmarkEnd w:id="3"/>
+    </w:p>
+    <w:p>
+      <w:pPr>
+        <w:keepNext/>
+      </w:pPr>
+      <w:r>
+        <w:rPr>
+          <w:noProof/>
+        </w:rPr>
+        <w:drawing>
+          <wp:inline distT="0" distB="0" distL="0" distR="0" wp14:anchorId="660276AD" wp14:editId="63E0ACBA">
+            <wp:extent cx="5400040" cy="975995"/>
+            <wp:effectExtent l="0" t="0" r="0" b="0"/>
+            <wp:docPr id="2" name="Picture 2"/>
+            <wp:cNvGraphicFramePr>
+              <a:graphicFrameLocks xmlns:a="http://schemas.openxmlformats.org/drawingml/2006/main" noChangeAspect="1"/>
+            </wp:cNvGraphicFramePr>
+            <a:graphic xmlns:a="http://schemas.openxmlformats.org/drawingml/2006/main">
+              <a:graphicData uri="http://schemas.openxmlformats.org/drawingml/2006/picture">
+                <pic:pic xmlns:pic="http://schemas.openxmlformats.org/drawingml/2006/picture">
+                  <pic:nvPicPr>
+                    <pic:cNvPr id="2" name="Picture 2"/>
+                    <pic:cNvPicPr/>
+                  </pic:nvPicPr>
+                  <pic:blipFill>
+                    <a:blip r:embed="rId12">
+                      <a:extLst>
+                        <a:ext uri="{28A0092B-C50C-407E-A947-70E740481C1C}">
+                          <a14:useLocalDpi xmlns:a14="http://schemas.microsoft.com/office/drawing/2010/main" val="0"/>
+                        </a:ext>
+                      </a:extLst>
+                    </a:blip>
+                    <a:stretch>
+                      <a:fillRect/>
+                    </a:stretch>
+                  </pic:blipFill>
+                  <pic:spPr>
+                    <a:xfrm>
+                      <a:off x="0" y="0"/>
+                      <a:ext cx="5400040" cy="975995"/>
+                    </a:xfrm>
+                    <a:prstGeom prst="rect">
+                      <a:avLst/>
+                    </a:prstGeom>
+                  </pic:spPr>
+                </pic:pic>
+              </a:graphicData>
+            </a:graphic>
+          </wp:inline>
+        </w:drawing>
+      </w:r>
+    </w:p>
+    <w:p>
+      <w:pPr>
+        <w:pStyle w:val="Caption"/>
+      </w:pPr>
+      <w:bookmarkStart w:id="4" w:name="_Toc90136336"/>
+      <w:r>
+        <w:t xml:space="preserve">Figura </w:t>
+      </w:r>
+      <w:r>
+        <w:fldChar w:fldCharType="begin"/>
+      </w:r>
+      <w:r>
+        <w:instrText xml:space="preserve"> SEQ Figura \* ARABIC </w:instrText>
+      </w:r>
+      <w:r>
+        <w:fldChar w:fldCharType="separate"/>
+      </w:r>
+      <w:r>
+        <w:rPr>
+          <w:noProof/>
+        </w:rPr>
+        <w:t>2</w:t>
+      </w:r>
+      <w:r>
+        <w:fldChar w:fldCharType="end"/>
+      </w:r>
+      <w:r>
+        <w:t xml:space="preserve"> - SHA 256</w:t>
+      </w:r>
+      <w:bookmarkEnd w:id="4"/>
+    </w:p>
+    <w:p>
+      <w:pPr>
+        <w:keepNext/>
+      </w:pPr>
+      <w:r>
+        <w:rPr>
+          <w:noProof/>
+        </w:rPr>
+        <w:drawing>
+          <wp:inline distT="0" distB="0" distL="0" distR="0" wp14:anchorId="742A8913" wp14:editId="3B1C305E">
+            <wp:extent cx="5400040" cy="1059180"/>
+            <wp:effectExtent l="0" t="0" r="0" b="7620"/>
+            <wp:docPr id="3" name="Picture 3"/>
+            <wp:cNvGraphicFramePr>
+              <a:graphicFrameLocks xmlns:a="http://schemas.openxmlformats.org/drawingml/2006/main" noChangeAspect="1"/>
+            </wp:cNvGraphicFramePr>
+            <a:graphic xmlns:a="http://schemas.openxmlformats.org/drawingml/2006/main">
+              <a:graphicData uri="http://schemas.openxmlformats.org/drawingml/2006/picture">
+                <pic:pic xmlns:pic="http://schemas.openxmlformats.org/drawingml/2006/picture">
+                  <pic:nvPicPr>
+                    <pic:cNvPr id="3" name="Picture 3"/>
+                    <pic:cNvPicPr/>
+                  </pic:nvPicPr>
+                  <pic:blipFill>
+                    <a:blip r:embed="rId13">
+                      <a:extLst>
+                        <a:ext uri="{28A0092B-C50C-407E-A947-70E740481C1C}">
+                          <a14:useLocalDpi xmlns:a14="http://schemas.microsoft.com/office/drawing/2010/main" val="0"/>
+                        </a:ext>
+                      </a:extLst>
+                    </a:blip>
+                    <a:stretch>
+                      <a:fillRect/>
+                    </a:stretch>
+                  </pic:blipFill>
+                  <pic:spPr>
+                    <a:xfrm>
+                      <a:off x="0" y="0"/>
+                      <a:ext cx="5400040" cy="1059180"/>
+                    </a:xfrm>
+                    <a:prstGeom prst="rect">
+                      <a:avLst/>
+                    </a:prstGeom>
+                  </pic:spPr>
+                </pic:pic>
+              </a:graphicData>
+            </a:graphic>
+          </wp:inline>
+        </w:drawing>
+      </w:r>
+    </w:p>
+    <w:p>
+      <w:pPr>
+        <w:pStyle w:val="Caption"/>
+      </w:pPr>
+      <w:bookmarkStart w:id="5" w:name="_Toc90136337"/>
+      <w:r>
+        <w:t xml:space="preserve">Figura </w:t>
+      </w:r>
+      <w:r>
+        <w:fldChar w:fldCharType="begin"/>
+      </w:r>
+      <w:r>
+        <w:instrText xml:space="preserve"> SEQ Figura \* ARABIC </w:instrText>
+      </w:r>
+      <w:r>
+        <w:fldChar w:fldCharType="separate"/>
+      </w:r>
+      <w:r>
+        <w:rPr>
+          <w:noProof/>
+        </w:rPr>
+        <w:t>3</w:t>
+      </w:r>
+      <w:r>
+        <w:fldChar w:fldCharType="end"/>
+      </w:r>
+      <w:r>
+        <w:t xml:space="preserve"> - MD5</w:t>
+      </w:r>
+      <w:bookmarkEnd w:id="5"/>
+    </w:p>
+    <w:p>
+      <w:r>
+        <w:t>No final, ao encontrar a palavra, é possísel guardar os resultados em CSV (password, Salt , Posição do Salt, Rotação, Shift, algoritmo de hash e hash).</w:t>
+      </w:r>
+    </w:p>
+    <w:p>
+      <w:pPr>
+        <w:keepNext/>
+      </w:pPr>
+      <w:r>
+        <w:rPr>
+          <w:noProof/>
+        </w:rPr>
+        <w:drawing>
+          <wp:inline distT="0" distB="0" distL="0" distR="0" wp14:anchorId="7E72D014" wp14:editId="5EA54FEB">
+            <wp:extent cx="5400040" cy="2807970"/>
+            <wp:effectExtent l="0" t="0" r="0" b="0"/>
+            <wp:docPr id="4" name="Picture 4"/>
+            <wp:cNvGraphicFramePr>
+              <a:graphicFrameLocks xmlns:a="http://schemas.openxmlformats.org/drawingml/2006/main" noChangeAspect="1"/>
+            </wp:cNvGraphicFramePr>
+            <a:graphic xmlns:a="http://schemas.openxmlformats.org/drawingml/2006/main">
+              <a:graphicData uri="http://schemas.openxmlformats.org/drawingml/2006/picture">
+                <pic:pic xmlns:pic="http://schemas.openxmlformats.org/drawingml/2006/picture">
+                  <pic:nvPicPr>
+                    <pic:cNvPr id="4" name="Picture 4"/>
+                    <pic:cNvPicPr/>
+                  </pic:nvPicPr>
+                  <pic:blipFill>
+                    <a:blip r:embed="rId14">
+                      <a:extLst>
+                        <a:ext uri="{28A0092B-C50C-407E-A947-70E740481C1C}">
+                          <a14:useLocalDpi xmlns:a14="http://schemas.microsoft.com/office/drawing/2010/main" val="0"/>
+                        </a:ext>
+                      </a:extLst>
+                    </a:blip>
+                    <a:stretch>
+                      <a:fillRect/>
+                    </a:stretch>
+                  </pic:blipFill>
+                  <pic:spPr>
+                    <a:xfrm>
+                      <a:off x="0" y="0"/>
+                      <a:ext cx="5400040" cy="2807970"/>
+                    </a:xfrm>
+                    <a:prstGeom prst="rect">
+                      <a:avLst/>
+                    </a:prstGeom>
+                  </pic:spPr>
+                </pic:pic>
+              </a:graphicData>
+            </a:graphic>
+          </wp:inline>
+        </w:drawing>
+      </w:r>
+    </w:p>
+    <w:p>
+      <w:pPr>
+        <w:pStyle w:val="Caption"/>
+      </w:pPr>
+      <w:bookmarkStart w:id="6" w:name="_Toc90136338"/>
+      <w:r>
+        <w:t xml:space="preserve">Figura </w:t>
+      </w:r>
+      <w:r>
+        <w:fldChar w:fldCharType="begin"/>
+      </w:r>
+      <w:r>
+        <w:instrText xml:space="preserve"> SEQ Figura \* ARABIC </w:instrText>
+      </w:r>
+      <w:r>
+        <w:fldChar w:fldCharType="separate"/>
+      </w:r>
+      <w:r>
+        <w:rPr>
+          <w:noProof/>
+        </w:rPr>
+        <w:t>4</w:t>
+      </w:r>
+      <w:r>
+        <w:fldChar w:fldCharType="end"/>
+      </w:r>
+      <w:r>
+        <w:t xml:space="preserve"> - Ficheiro CSV</w:t>
+      </w:r>
+      <w:bookmarkEnd w:id="6"/>
     </w:p>
     <w:p/>
     <w:p>
@@ -2118,478 +2699,545 @@
           <w:ilvl w:val="0"/>
           <w:numId w:val="5"/>
         </w:numPr>
-        <w:rPr>
-          <w:lang w:val="en-US"/>
-        </w:rPr>
-      </w:pPr>
-      <w:bookmarkStart w:id="3" w:name="_Toc89869248"/>
-      <w:r>
-        <w:rPr>
-          <w:lang w:val="en-US"/>
-        </w:rPr>
-        <w:t>BIBLIOGRAFIA</w:t>
-      </w:r>
-      <w:bookmarkEnd w:id="3"/>
+      </w:pPr>
+      <w:bookmarkStart w:id="7" w:name="_Toc90136406"/>
+      <w:r>
+        <w:lastRenderedPageBreak/>
+        <w:t>Tabela de Figuras</w:t>
+      </w:r>
+      <w:bookmarkEnd w:id="7"/>
     </w:p>
+    <w:p/>
     <w:p>
       <w:pPr>
-        <w:rPr>
-          <w:lang w:val="en-US"/>
-        </w:rPr>
-      </w:pPr>
-    </w:p>
-    <w:p>
-      <w:pPr>
-        <w:rPr>
-          <w:b/>
-          <w:bCs/>
-          <w:lang w:val="en-US"/>
-        </w:rPr>
-      </w:pPr>
-      <w:r>
-        <w:rPr>
-          <w:b/>
-          <w:bCs/>
-          <w:lang w:val="en-US"/>
-        </w:rPr>
-        <w:t>AD DS</w:t>
-      </w:r>
-    </w:p>
-    <w:p>
-      <w:pPr>
-        <w:pStyle w:val="NormalWeb"/>
-        <w:ind w:left="567" w:hanging="567"/>
-        <w:rPr>
-          <w:lang w:val="en-GB"/>
-        </w:rPr>
-      </w:pPr>
-      <w:r>
-        <w:rPr>
-          <w:lang w:val="en-GB"/>
-        </w:rPr>
-        <w:t>Allen, R. (2021, January 02). How to add users to Active Directory Groups. Retrieved June 18, 2021, from https://activedirectorypro.com/add-users-to-active-directory-groups/</w:t>
-      </w:r>
-    </w:p>
-    <w:p>
-      <w:pPr>
-        <w:pStyle w:val="NormalWeb"/>
-        <w:ind w:left="567" w:hanging="567"/>
-        <w:rPr>
-          <w:lang w:val="en-GB"/>
-        </w:rPr>
-      </w:pPr>
-      <w:r>
-        <w:rPr>
-          <w:lang w:val="en-GB"/>
-        </w:rPr>
-        <w:t>Dr Scripto Scripter, Scripto, D., 31, D., Scripto, D., &amp; Villaronga, P. (2013, October 30). PowerTip: Create an Active Directory group with PowerShell. Retrieved June 18, 2021, from https://devblogs.microsoft.com/scripting/powertip-create-an-active-directory-group-with-powershell/</w:t>
-      </w:r>
-    </w:p>
-    <w:p>
-      <w:pPr>
-        <w:pStyle w:val="NormalWeb"/>
-        <w:ind w:left="567" w:hanging="567"/>
-        <w:rPr>
-          <w:lang w:val="en-GB"/>
-        </w:rPr>
-      </w:pPr>
-      <w:r>
-        <w:t xml:space="preserve">Francis, D., Saya, S., &amp; Dor. </w:t>
-      </w:r>
-      <w:r>
-        <w:rPr>
-          <w:lang w:val="en-GB"/>
-        </w:rPr>
-        <w:t>(2018, October 07). Step-by-Step guide to INSTALL Active directory in Windows SERVER 2019 (PowerShell Guide) - technical blog. Retrieved June 18, 2021, from https://www.rebeladmin.com/2018/10/step-step-guide-install-active-directory-windows-server-2019-powershell-guide/</w:t>
-      </w:r>
-    </w:p>
-    <w:p>
-      <w:pPr>
-        <w:pStyle w:val="NormalWeb"/>
-        <w:ind w:left="567" w:hanging="567"/>
-        <w:rPr>
-          <w:lang w:val="en-GB"/>
-        </w:rPr>
-      </w:pPr>
-      <w:r>
-        <w:rPr>
-          <w:lang w:val="en-GB"/>
-        </w:rPr>
-        <w:t>Hicks, J. (2016, February 03). Creating active Directory OUs with PowerShell. Retrieved June 18, 2021, from https://petri.com/creating-active-directory-ous-powershell</w:t>
-      </w:r>
-    </w:p>
-    <w:p>
-      <w:pPr>
-        <w:pStyle w:val="NormalWeb"/>
-        <w:ind w:left="567" w:hanging="567"/>
-        <w:rPr>
-          <w:lang w:val="en-GB"/>
-        </w:rPr>
-      </w:pPr>
-      <w:r>
-        <w:rPr>
-          <w:lang w:val="en-GB"/>
-        </w:rPr>
-        <w:t>Jeff Melnick Jeff is a Director of Global Solutions Engineering at Netwrix. He is a long-time Netwrix blogger. (n.d.). How to create new Active Directory users with PowerShell. Retrieved June 18, 2021, from https://blog.netwrix.com/2018/06/07/how-to-create-new-active-directory-users-with-powershell/</w:t>
-      </w:r>
-    </w:p>
-    <w:p>
-      <w:pPr>
-        <w:rPr>
-          <w:lang w:val="en-GB"/>
-        </w:rPr>
-      </w:pPr>
-    </w:p>
-    <w:p>
-      <w:pPr>
-        <w:rPr>
-          <w:b/>
-          <w:bCs/>
-          <w:lang w:val="en-US"/>
-        </w:rPr>
-      </w:pPr>
-      <w:r>
-        <w:rPr>
-          <w:b/>
-          <w:bCs/>
-          <w:lang w:val="en-US"/>
-        </w:rPr>
-        <w:t>DNS SERVER</w:t>
-      </w:r>
-    </w:p>
-    <w:p>
-      <w:pPr>
-        <w:rPr>
-          <w:b/>
-          <w:bCs/>
-          <w:lang w:val="en-US"/>
-        </w:rPr>
-      </w:pPr>
-    </w:p>
-    <w:p>
-      <w:pPr>
-        <w:pStyle w:val="NormalWeb"/>
-        <w:ind w:left="567" w:hanging="567"/>
-        <w:rPr>
-          <w:lang w:val="en-GB"/>
-        </w:rPr>
-      </w:pPr>
-      <w:r>
-        <w:rPr>
-          <w:lang w:val="en-GB"/>
-        </w:rPr>
-        <w:t>Apply group policy to a security group. (2020, February 07). Retrieved June 18, 2021, from https://www.petenetlive.com/KB/Article/0001653</w:t>
-      </w:r>
-    </w:p>
-    <w:p>
-      <w:pPr>
-        <w:pStyle w:val="NormalWeb"/>
-        <w:ind w:left="567" w:hanging="567"/>
-        <w:rPr>
-          <w:lang w:val="en-GB"/>
-        </w:rPr>
-      </w:pPr>
-      <w:r>
-        <w:rPr>
-          <w:lang w:val="en-GB"/>
-        </w:rPr>
-        <w:t>JasonGerend. (n.d.). Add-dnsserverforwarder (dnsserver). Retrieved June 18, 2021, from https://docs.microsoft.com/en-us/powershell/module/dnsserver/add-dnsserverforwarder?view=windowsserver2019-ps</w:t>
-      </w:r>
-    </w:p>
-    <w:p>
-      <w:pPr>
-        <w:pStyle w:val="NormalWeb"/>
-        <w:ind w:left="567" w:hanging="567"/>
-        <w:rPr>
-          <w:lang w:val="en-GB"/>
-        </w:rPr>
-      </w:pPr>
-      <w:r>
-        <w:rPr>
-          <w:lang w:val="en-GB"/>
-        </w:rPr>
-        <w:t xml:space="preserve">Katie, &amp; Ellis-Moore, L. (2020, March 25). Create &amp; manage dns zones and records with PowerShell. Retrieved June 18, 2021, from </w:t>
-      </w:r>
-      <w:hyperlink r:id="rId10" w:history="1">
+        <w:pStyle w:val="TableofFigures"/>
+        <w:tabs>
+          <w:tab w:val="right" w:leader="dot" w:pos="8494"/>
+        </w:tabs>
+        <w:rPr>
+          <w:rFonts w:eastAsiaTheme="minorEastAsia"/>
+          <w:noProof/>
+          <w:lang w:eastAsia="pt-PT"/>
+        </w:rPr>
+      </w:pPr>
+      <w:r>
+        <w:fldChar w:fldCharType="begin"/>
+      </w:r>
+      <w:r>
+        <w:instrText xml:space="preserve"> TOC \h \z \c "Figura" </w:instrText>
+      </w:r>
+      <w:r>
+        <w:fldChar w:fldCharType="separate"/>
+      </w:r>
+      <w:hyperlink w:anchor="_Toc90136335" w:history="1">
         <w:r>
           <w:rPr>
             <w:rStyle w:val="Hyperlink"/>
-            <w:lang w:val="en-GB"/>
+            <w:noProof/>
           </w:rPr>
-          <w:t>http://woshub.com/create-manage-dns-zones-records-powershell/</w:t>
+          <w:t>Figura 1 - SHA 512</w:t>
+        </w:r>
+        <w:r>
+          <w:rPr>
+            <w:noProof/>
+            <w:webHidden/>
+          </w:rPr>
+          <w:tab/>
+        </w:r>
+        <w:r>
+          <w:rPr>
+            <w:noProof/>
+            <w:webHidden/>
+          </w:rPr>
+          <w:fldChar w:fldCharType="begin"/>
+        </w:r>
+        <w:r>
+          <w:rPr>
+            <w:noProof/>
+            <w:webHidden/>
+          </w:rPr>
+          <w:instrText xml:space="preserve"> PAGEREF _Toc90136335 \h </w:instrText>
+        </w:r>
+        <w:r>
+          <w:rPr>
+            <w:noProof/>
+            <w:webHidden/>
+          </w:rPr>
+        </w:r>
+        <w:r>
+          <w:rPr>
+            <w:noProof/>
+            <w:webHidden/>
+          </w:rPr>
+          <w:fldChar w:fldCharType="separate"/>
+        </w:r>
+        <w:r>
+          <w:rPr>
+            <w:noProof/>
+            <w:webHidden/>
+          </w:rPr>
+          <w:t>5</w:t>
+        </w:r>
+        <w:r>
+          <w:rPr>
+            <w:noProof/>
+            <w:webHidden/>
+          </w:rPr>
+          <w:fldChar w:fldCharType="end"/>
         </w:r>
       </w:hyperlink>
     </w:p>
     <w:p>
       <w:pPr>
-        <w:pStyle w:val="NormalWeb"/>
-        <w:ind w:left="567" w:hanging="567"/>
-        <w:rPr>
-          <w:lang w:val="en-GB"/>
-        </w:rPr>
-      </w:pPr>
+        <w:pStyle w:val="TableofFigures"/>
+        <w:tabs>
+          <w:tab w:val="right" w:leader="dot" w:pos="8494"/>
+        </w:tabs>
+        <w:rPr>
+          <w:rFonts w:eastAsiaTheme="minorEastAsia"/>
+          <w:noProof/>
+          <w:lang w:eastAsia="pt-PT"/>
+        </w:rPr>
+      </w:pPr>
+      <w:hyperlink w:anchor="_Toc90136336" w:history="1">
+        <w:r>
+          <w:rPr>
+            <w:rStyle w:val="Hyperlink"/>
+            <w:noProof/>
+          </w:rPr>
+          <w:t>Figura 2 - SHA 256</w:t>
+        </w:r>
+        <w:r>
+          <w:rPr>
+            <w:noProof/>
+            <w:webHidden/>
+          </w:rPr>
+          <w:tab/>
+        </w:r>
+        <w:r>
+          <w:rPr>
+            <w:noProof/>
+            <w:webHidden/>
+          </w:rPr>
+          <w:fldChar w:fldCharType="begin"/>
+        </w:r>
+        <w:r>
+          <w:rPr>
+            <w:noProof/>
+            <w:webHidden/>
+          </w:rPr>
+          <w:instrText xml:space="preserve"> PAGEREF _Toc90136336 \h </w:instrText>
+        </w:r>
+        <w:r>
+          <w:rPr>
+            <w:noProof/>
+            <w:webHidden/>
+          </w:rPr>
+        </w:r>
+        <w:r>
+          <w:rPr>
+            <w:noProof/>
+            <w:webHidden/>
+          </w:rPr>
+          <w:fldChar w:fldCharType="separate"/>
+        </w:r>
+        <w:r>
+          <w:rPr>
+            <w:noProof/>
+            <w:webHidden/>
+          </w:rPr>
+          <w:t>5</w:t>
+        </w:r>
+        <w:r>
+          <w:rPr>
+            <w:noProof/>
+            <w:webHidden/>
+          </w:rPr>
+          <w:fldChar w:fldCharType="end"/>
+        </w:r>
+      </w:hyperlink>
     </w:p>
     <w:p>
       <w:pPr>
-        <w:pStyle w:val="NormalWeb"/>
-        <w:ind w:left="567" w:hanging="567"/>
-        <w:rPr>
-          <w:lang w:val="en-GB"/>
-        </w:rPr>
-      </w:pPr>
+        <w:pStyle w:val="TableofFigures"/>
+        <w:tabs>
+          <w:tab w:val="right" w:leader="dot" w:pos="8494"/>
+        </w:tabs>
+        <w:rPr>
+          <w:rFonts w:eastAsiaTheme="minorEastAsia"/>
+          <w:noProof/>
+          <w:lang w:eastAsia="pt-PT"/>
+        </w:rPr>
+      </w:pPr>
+      <w:hyperlink w:anchor="_Toc90136337" w:history="1">
+        <w:r>
+          <w:rPr>
+            <w:rStyle w:val="Hyperlink"/>
+            <w:noProof/>
+          </w:rPr>
+          <w:t>Figura 3 - MD5</w:t>
+        </w:r>
+        <w:r>
+          <w:rPr>
+            <w:noProof/>
+            <w:webHidden/>
+          </w:rPr>
+          <w:tab/>
+        </w:r>
+        <w:r>
+          <w:rPr>
+            <w:noProof/>
+            <w:webHidden/>
+          </w:rPr>
+          <w:fldChar w:fldCharType="begin"/>
+        </w:r>
+        <w:r>
+          <w:rPr>
+            <w:noProof/>
+            <w:webHidden/>
+          </w:rPr>
+          <w:instrText xml:space="preserve"> PAGEREF _Toc90136337 \h </w:instrText>
+        </w:r>
+        <w:r>
+          <w:rPr>
+            <w:noProof/>
+            <w:webHidden/>
+          </w:rPr>
+        </w:r>
+        <w:r>
+          <w:rPr>
+            <w:noProof/>
+            <w:webHidden/>
+          </w:rPr>
+          <w:fldChar w:fldCharType="separate"/>
+        </w:r>
+        <w:r>
+          <w:rPr>
+            <w:noProof/>
+            <w:webHidden/>
+          </w:rPr>
+          <w:t>5</w:t>
+        </w:r>
+        <w:r>
+          <w:rPr>
+            <w:noProof/>
+            <w:webHidden/>
+          </w:rPr>
+          <w:fldChar w:fldCharType="end"/>
+        </w:r>
+      </w:hyperlink>
     </w:p>
     <w:p>
       <w:pPr>
-        <w:pStyle w:val="NormalWeb"/>
-        <w:ind w:left="567" w:hanging="567"/>
-        <w:rPr>
-          <w:lang w:val="en-GB"/>
-        </w:rPr>
-      </w:pPr>
+        <w:pStyle w:val="TableofFigures"/>
+        <w:tabs>
+          <w:tab w:val="right" w:leader="dot" w:pos="8494"/>
+        </w:tabs>
+        <w:rPr>
+          <w:rFonts w:eastAsiaTheme="minorEastAsia"/>
+          <w:noProof/>
+          <w:lang w:eastAsia="pt-PT"/>
+        </w:rPr>
+      </w:pPr>
+      <w:hyperlink w:anchor="_Toc90136338" w:history="1">
+        <w:r>
+          <w:rPr>
+            <w:rStyle w:val="Hyperlink"/>
+            <w:noProof/>
+          </w:rPr>
+          <w:t>Figura 4 - Ficheiro CSV</w:t>
+        </w:r>
+        <w:r>
+          <w:rPr>
+            <w:noProof/>
+            <w:webHidden/>
+          </w:rPr>
+          <w:tab/>
+        </w:r>
+        <w:r>
+          <w:rPr>
+            <w:noProof/>
+            <w:webHidden/>
+          </w:rPr>
+          <w:fldChar w:fldCharType="begin"/>
+        </w:r>
+        <w:r>
+          <w:rPr>
+            <w:noProof/>
+            <w:webHidden/>
+          </w:rPr>
+          <w:instrText xml:space="preserve"> PAGEREF _Toc90136338 \h </w:instrText>
+        </w:r>
+        <w:r>
+          <w:rPr>
+            <w:noProof/>
+            <w:webHidden/>
+          </w:rPr>
+        </w:r>
+        <w:r>
+          <w:rPr>
+            <w:noProof/>
+            <w:webHidden/>
+          </w:rPr>
+          <w:fldChar w:fldCharType="separate"/>
+        </w:r>
+        <w:r>
+          <w:rPr>
+            <w:noProof/>
+            <w:webHidden/>
+          </w:rPr>
+          <w:t>5</w:t>
+        </w:r>
+        <w:r>
+          <w:rPr>
+            <w:noProof/>
+            <w:webHidden/>
+          </w:rPr>
+          <w:fldChar w:fldCharType="end"/>
+        </w:r>
+      </w:hyperlink>
     </w:p>
     <w:p>
-      <w:pPr>
-        <w:pStyle w:val="NormalWeb"/>
-        <w:ind w:left="567" w:hanging="567"/>
-        <w:rPr>
-          <w:b/>
-          <w:bCs/>
-          <w:lang w:val="en-GB"/>
-        </w:rPr>
-      </w:pPr>
-      <w:r>
-        <w:rPr>
-          <w:b/>
-          <w:bCs/>
-          <w:lang w:val="en-GB"/>
-        </w:rPr>
-        <w:t>DHCP</w:t>
+      <w:r>
+        <w:fldChar w:fldCharType="end"/>
       </w:r>
     </w:p>
     <w:p>
-      <w:pPr>
-        <w:pStyle w:val="NormalWeb"/>
-        <w:ind w:left="567" w:hanging="567"/>
-        <w:rPr>
-          <w:lang w:val="en-GB"/>
-        </w:rPr>
-      </w:pPr>
+      <w:r>
+        <w:br w:type="page"/>
+      </w:r>
+    </w:p>
+    <w:p/>
+    <w:p>
+      <w:pPr>
+        <w:pStyle w:val="Heading1"/>
+        <w:numPr>
+          <w:ilvl w:val="0"/>
+          <w:numId w:val="5"/>
+        </w:numPr>
+        <w:rPr>
+          <w:lang w:val="en-US"/>
+        </w:rPr>
+      </w:pPr>
+      <w:bookmarkStart w:id="8" w:name="_Toc90136407"/>
+      <w:r>
+        <w:rPr>
+          <w:lang w:val="en-US"/>
+        </w:rPr>
+        <w:t>BIBLIOGRAFIA</w:t>
+      </w:r>
+      <w:bookmarkEnd w:id="8"/>
     </w:p>
     <w:p>
       <w:pPr>
-        <w:pStyle w:val="NormalWeb"/>
-        <w:ind w:left="567" w:hanging="567"/>
-        <w:rPr>
-          <w:lang w:val="en-GB"/>
-        </w:rPr>
-      </w:pPr>
-      <w:r>
-        <w:rPr>
-          <w:lang w:val="en-GB"/>
-        </w:rPr>
-        <w:t>Dr Scripto Scripter, Scripto, D., 11, D., Scripto, D., &amp; 12, D. (2013, January 11). Use PowerShell functions to Authorize DHCP Servers. Retrieved June 18, 2021, from https://devblogs.microsoft.com/scripting/use-powershell-functions-to-authorize-dhcp-servers/</w:t>
-      </w:r>
+        <w:rPr>
+          <w:lang w:val="en-US"/>
+        </w:rPr>
+      </w:pPr>
     </w:p>
     <w:p>
       <w:pPr>
-        <w:pStyle w:val="NormalWeb"/>
-        <w:ind w:left="567" w:hanging="567"/>
-        <w:rPr>
-          <w:lang w:val="en-GB"/>
-        </w:rPr>
-      </w:pPr>
-      <w:r>
-        <w:rPr>
-          <w:lang w:val="en-GB"/>
-        </w:rPr>
-        <w:t>How to install a dhcp server on Server Core | 4sysops. (n.d.). Retrieved June 18, 2021, from https://4sysops.com/archives/how-to-install-a-dhcp-server-on-server-core/</w:t>
+        <w:spacing w:after="0" w:line="480" w:lineRule="auto"/>
+        <w:ind w:left="720" w:hanging="720"/>
+        <w:rPr>
+          <w:rFonts w:ascii="Times New Roman" w:eastAsia="Times New Roman" w:hAnsi="Times New Roman" w:cs="Times New Roman"/>
+          <w:sz w:val="24"/>
+          <w:szCs w:val="24"/>
+          <w:lang w:val="en-US" w:eastAsia="pt-PT"/>
+        </w:rPr>
+      </w:pPr>
+      <w:r>
+        <w:rPr>
+          <w:rFonts w:ascii="Times New Roman" w:eastAsia="Times New Roman" w:hAnsi="Times New Roman" w:cs="Times New Roman"/>
+          <w:i/>
+          <w:iCs/>
+          <w:sz w:val="24"/>
+          <w:szCs w:val="24"/>
+          <w:lang w:val="en-US" w:eastAsia="pt-PT"/>
+        </w:rPr>
+        <w:t>How to Compile and Run Java Program from Command Prompt</w:t>
+      </w:r>
+      <w:r>
+        <w:rPr>
+          <w:rFonts w:ascii="Times New Roman" w:eastAsia="Times New Roman" w:hAnsi="Times New Roman" w:cs="Times New Roman"/>
+          <w:sz w:val="24"/>
+          <w:szCs w:val="24"/>
+          <w:lang w:val="en-US" w:eastAsia="pt-PT"/>
+        </w:rPr>
+        <w:t>. (2014, April 11). YouTube. https://www.youtube.com/watch?v=zBF1M8dTftk</w:t>
       </w:r>
     </w:p>
     <w:p>
       <w:pPr>
-        <w:pStyle w:val="NormalWeb"/>
-        <w:ind w:left="567" w:hanging="567"/>
-        <w:rPr>
-          <w:lang w:val="en-GB"/>
-        </w:rPr>
-      </w:pPr>
-      <w:r>
-        <w:rPr>
-          <w:lang w:val="en-GB"/>
-        </w:rPr>
-        <w:t>JasonGerend. (n.d.). Deploy dhcp using windows powershell. Retrieved June 18, 2021, from https://docs.microsoft.com/en-us/windows-server/networking/technologies/dhcp/dhcp-deploy-wps</w:t>
+        <w:spacing w:after="0" w:line="480" w:lineRule="auto"/>
+        <w:ind w:left="720" w:hanging="720"/>
+        <w:rPr>
+          <w:rFonts w:ascii="Times New Roman" w:eastAsia="Times New Roman" w:hAnsi="Times New Roman" w:cs="Times New Roman"/>
+          <w:sz w:val="24"/>
+          <w:szCs w:val="24"/>
+          <w:lang w:val="en-US" w:eastAsia="pt-PT"/>
+        </w:rPr>
+      </w:pPr>
+      <w:r>
+        <w:rPr>
+          <w:rFonts w:ascii="Times New Roman" w:eastAsia="Times New Roman" w:hAnsi="Times New Roman" w:cs="Times New Roman"/>
+          <w:i/>
+          <w:iCs/>
+          <w:sz w:val="24"/>
+          <w:szCs w:val="24"/>
+          <w:lang w:val="en-US" w:eastAsia="pt-PT"/>
+        </w:rPr>
+        <w:t xml:space="preserve">Java Command Line Arguments - </w:t>
+      </w:r>
+      <w:proofErr w:type="spellStart"/>
+      <w:r>
+        <w:rPr>
+          <w:rFonts w:ascii="Times New Roman" w:eastAsia="Times New Roman" w:hAnsi="Times New Roman" w:cs="Times New Roman"/>
+          <w:i/>
+          <w:iCs/>
+          <w:sz w:val="24"/>
+          <w:szCs w:val="24"/>
+          <w:lang w:val="en-US" w:eastAsia="pt-PT"/>
+        </w:rPr>
+        <w:t>Javatpoint</w:t>
+      </w:r>
+      <w:proofErr w:type="spellEnd"/>
+      <w:r>
+        <w:rPr>
+          <w:rFonts w:ascii="Times New Roman" w:eastAsia="Times New Roman" w:hAnsi="Times New Roman" w:cs="Times New Roman"/>
+          <w:sz w:val="24"/>
+          <w:szCs w:val="24"/>
+          <w:lang w:val="en-US" w:eastAsia="pt-PT"/>
+        </w:rPr>
+        <w:t>. (n.d.). Www.Javatpoint.Com. https://www.javatpoint.com/command-line-argument</w:t>
       </w:r>
     </w:p>
     <w:p>
       <w:pPr>
-        <w:pStyle w:val="NormalWeb"/>
-        <w:ind w:left="567" w:hanging="567"/>
-        <w:rPr>
-          <w:lang w:val="en-GB"/>
-        </w:rPr>
-      </w:pPr>
+        <w:spacing w:after="0" w:line="480" w:lineRule="auto"/>
+        <w:ind w:left="720" w:hanging="720"/>
+        <w:rPr>
+          <w:rFonts w:ascii="Times New Roman" w:eastAsia="Times New Roman" w:hAnsi="Times New Roman" w:cs="Times New Roman"/>
+          <w:sz w:val="24"/>
+          <w:szCs w:val="24"/>
+          <w:lang w:val="en-US" w:eastAsia="pt-PT"/>
+        </w:rPr>
+      </w:pPr>
+      <w:r>
+        <w:rPr>
+          <w:rFonts w:ascii="Times New Roman" w:eastAsia="Times New Roman" w:hAnsi="Times New Roman" w:cs="Times New Roman"/>
+          <w:i/>
+          <w:iCs/>
+          <w:sz w:val="24"/>
+          <w:szCs w:val="24"/>
+          <w:lang w:val="en-US" w:eastAsia="pt-PT"/>
+        </w:rPr>
+        <w:t>Online Tools</w:t>
+      </w:r>
+      <w:r>
+        <w:rPr>
+          <w:rFonts w:ascii="Times New Roman" w:eastAsia="Times New Roman" w:hAnsi="Times New Roman" w:cs="Times New Roman"/>
+          <w:sz w:val="24"/>
+          <w:szCs w:val="24"/>
+          <w:lang w:val="en-US" w:eastAsia="pt-PT"/>
+        </w:rPr>
+        <w:t>. (n.d.). Online Tools. https://emn178.github.io/online-tools/index.html</w:t>
+      </w:r>
     </w:p>
     <w:p>
       <w:pPr>
-        <w:pStyle w:val="NormalWeb"/>
-        <w:ind w:left="567" w:hanging="567"/>
-        <w:rPr>
-          <w:b/>
-          <w:bCs/>
-          <w:lang w:val="en-GB"/>
-        </w:rPr>
-      </w:pPr>
-      <w:r>
-        <w:rPr>
-          <w:b/>
-          <w:bCs/>
-          <w:lang w:val="en-GB"/>
-        </w:rPr>
-        <w:t>RDS SERVER</w:t>
+        <w:spacing w:after="0" w:line="480" w:lineRule="auto"/>
+        <w:ind w:left="720" w:hanging="720"/>
+        <w:rPr>
+          <w:rFonts w:ascii="Times New Roman" w:eastAsia="Times New Roman" w:hAnsi="Times New Roman" w:cs="Times New Roman"/>
+          <w:sz w:val="24"/>
+          <w:szCs w:val="24"/>
+          <w:lang w:val="en-US" w:eastAsia="pt-PT"/>
+        </w:rPr>
+      </w:pPr>
+      <w:r>
+        <w:rPr>
+          <w:rFonts w:ascii="Times New Roman" w:eastAsia="Times New Roman" w:hAnsi="Times New Roman" w:cs="Times New Roman"/>
+          <w:sz w:val="24"/>
+          <w:szCs w:val="24"/>
+          <w:lang w:val="en-US" w:eastAsia="pt-PT"/>
+        </w:rPr>
+        <w:t xml:space="preserve">Sinha, A. (2015, October 12). </w:t>
+      </w:r>
+      <w:r>
+        <w:rPr>
+          <w:rFonts w:ascii="Times New Roman" w:eastAsia="Times New Roman" w:hAnsi="Times New Roman" w:cs="Times New Roman"/>
+          <w:i/>
+          <w:iCs/>
+          <w:sz w:val="24"/>
+          <w:szCs w:val="24"/>
+          <w:lang w:val="en-US" w:eastAsia="pt-PT"/>
+        </w:rPr>
+        <w:t>How to hash a password with SHA-512 in Java?</w:t>
+      </w:r>
+      <w:r>
+        <w:rPr>
+          <w:rFonts w:ascii="Times New Roman" w:eastAsia="Times New Roman" w:hAnsi="Times New Roman" w:cs="Times New Roman"/>
+          <w:sz w:val="24"/>
+          <w:szCs w:val="24"/>
+          <w:lang w:val="en-US" w:eastAsia="pt-PT"/>
+        </w:rPr>
+        <w:t xml:space="preserve"> Stack Overflow. https://stackoverflow.com/questions/33085493/how-to-hash-a-password-with-sha-512-in-java</w:t>
       </w:r>
     </w:p>
     <w:p>
       <w:pPr>
-        <w:pStyle w:val="NormalWeb"/>
-        <w:ind w:left="567" w:hanging="567"/>
-        <w:rPr>
-          <w:lang w:val="en-GB"/>
-        </w:rPr>
-      </w:pPr>
+        <w:spacing w:after="0" w:line="480" w:lineRule="auto"/>
+        <w:ind w:left="720" w:hanging="720"/>
+        <w:rPr>
+          <w:rFonts w:ascii="Times New Roman" w:eastAsia="Times New Roman" w:hAnsi="Times New Roman" w:cs="Times New Roman"/>
+          <w:sz w:val="24"/>
+          <w:szCs w:val="24"/>
+          <w:lang w:eastAsia="pt-PT"/>
+        </w:rPr>
+      </w:pPr>
+      <w:r>
+        <w:rPr>
+          <w:rFonts w:ascii="Times New Roman" w:eastAsia="Times New Roman" w:hAnsi="Times New Roman" w:cs="Times New Roman"/>
+          <w:sz w:val="24"/>
+          <w:szCs w:val="24"/>
+          <w:lang w:val="en-US" w:eastAsia="pt-PT"/>
+        </w:rPr>
+        <w:t xml:space="preserve">Wikipedia contributors. (2021, November 29). </w:t>
+      </w:r>
+      <w:r>
+        <w:rPr>
+          <w:rFonts w:ascii="Times New Roman" w:eastAsia="Times New Roman" w:hAnsi="Times New Roman" w:cs="Times New Roman"/>
+          <w:i/>
+          <w:iCs/>
+          <w:sz w:val="24"/>
+          <w:szCs w:val="24"/>
+          <w:lang w:val="en-US" w:eastAsia="pt-PT"/>
+        </w:rPr>
+        <w:t>Enigma machine</w:t>
+      </w:r>
+      <w:r>
+        <w:rPr>
+          <w:rFonts w:ascii="Times New Roman" w:eastAsia="Times New Roman" w:hAnsi="Times New Roman" w:cs="Times New Roman"/>
+          <w:sz w:val="24"/>
+          <w:szCs w:val="24"/>
+          <w:lang w:val="en-US" w:eastAsia="pt-PT"/>
+        </w:rPr>
+        <w:t xml:space="preserve">. </w:t>
+      </w:r>
+      <w:r>
+        <w:rPr>
+          <w:rFonts w:ascii="Times New Roman" w:eastAsia="Times New Roman" w:hAnsi="Times New Roman" w:cs="Times New Roman"/>
+          <w:sz w:val="24"/>
+          <w:szCs w:val="24"/>
+          <w:lang w:eastAsia="pt-PT"/>
+        </w:rPr>
+        <w:t>Wikipedia. https://en.wikipedia.org/wiki/Enigma_machine</w:t>
+      </w:r>
     </w:p>
-    <w:p>
-      <w:pPr>
-        <w:pStyle w:val="NormalWeb"/>
-        <w:ind w:left="567" w:hanging="567"/>
-        <w:rPr>
-          <w:lang w:val="en-GB"/>
-        </w:rPr>
-      </w:pPr>
-      <w:r>
-        <w:rPr>
-          <w:lang w:val="en-GB"/>
-        </w:rPr>
-        <w:t>Bleeker, W. (2015, October 02). Convert pfx certificates to crt on windows. Retrieved June 18, 2021, from https://blog.wobl.it/2015/10/convert-pfx-certificates-to-crt-on-windows/</w:t>
-      </w:r>
-    </w:p>
-    <w:p>
-      <w:pPr>
-        <w:pStyle w:val="NormalWeb"/>
-        <w:ind w:left="567" w:hanging="567"/>
-        <w:rPr>
-          <w:lang w:val="en-GB"/>
-        </w:rPr>
-      </w:pPr>
-      <w:r>
-        <w:t xml:space="preserve">Deland-Han. (n.d.). Ferramentas de ADMINISTRAÇÃO DE Servidor REMOTO - Windows Server. </w:t>
-      </w:r>
-      <w:r>
-        <w:rPr>
-          <w:lang w:val="en-GB"/>
-        </w:rPr>
-        <w:t>Retrieved June 18, 2021, from https://docs.microsoft.com/pt-br/troubleshoot/windows-server/system-management-components/remote-server-administration-tools</w:t>
-      </w:r>
-    </w:p>
-    <w:p>
-      <w:pPr>
-        <w:pStyle w:val="NormalWeb"/>
-        <w:ind w:left="567" w:hanging="567"/>
-        <w:rPr>
-          <w:lang w:val="en-GB"/>
-        </w:rPr>
-      </w:pPr>
-      <w:r>
-        <w:rPr>
-          <w:lang w:val="en-GB"/>
-        </w:rPr>
-        <w:t>JasonGerend. (n.d.). Features removed or planned for removal in windows server 2019. Retrieved June 18, 2021, from https://docs.microsoft.com/en-us/windows-server/get-started-19/removed-features-19</w:t>
-      </w:r>
-    </w:p>
-    <w:p>
-      <w:pPr>
-        <w:pStyle w:val="NormalWeb"/>
-        <w:ind w:left="567" w:hanging="567"/>
-        <w:rPr>
-          <w:lang w:val="en-GB"/>
-        </w:rPr>
-      </w:pPr>
-      <w:r>
-        <w:rPr>
-          <w:lang w:val="en-GB"/>
-        </w:rPr>
-        <w:t>Jeff Melnick Jeff is a Director of Global Solutions Engineering at Netwrix. He is a long-time Netwrix blogger. (n.d.). How to automate powershell scripts with task scheduler. Retrieved June 18, 2021, from https://blog.netwrix.com/2018/07/03/how-to-automate-powershell-scripts-with-task-scheduler/</w:t>
-      </w:r>
-    </w:p>
-    <w:p>
-      <w:pPr>
-        <w:pStyle w:val="NormalWeb"/>
-        <w:ind w:left="567" w:hanging="567"/>
-        <w:rPr>
-          <w:lang w:val="en-GB"/>
-        </w:rPr>
-      </w:pPr>
-      <w:r>
-        <w:rPr>
-          <w:lang w:val="en-GB"/>
-        </w:rPr>
-        <w:t>Lab: Implementing rds in windows server. (n.d.). Retrieved June 18, 2021, from https://microsoftlearning.github.io/WS-011-Windows-Server-2019-Administration/Instructions/Labs/LAB_09_Implementing_RDS_in_Windows_Server.html#exercise-3-configure-a-virtual-desktop-template</w:t>
-      </w:r>
-    </w:p>
-    <w:p>
-      <w:pPr>
-        <w:pStyle w:val="NormalWeb"/>
-        <w:ind w:left="567" w:hanging="567"/>
-        <w:rPr>
-          <w:lang w:val="en-GB"/>
-        </w:rPr>
-      </w:pPr>
-      <w:r>
-        <w:rPr>
-          <w:lang w:val="en-GB"/>
-        </w:rPr>
-        <w:lastRenderedPageBreak/>
-        <w:t>Powershell: Scheduled task with daily trigger and Repetition interval. Retrieved June 18, 2021, from https://stackoverflow.com/questions/20108886/powershell-scheduled-task-with-daily-trigger-and-repetition-interval</w:t>
-      </w:r>
-    </w:p>
-    <w:p>
-      <w:pPr>
-        <w:pStyle w:val="NormalWeb"/>
-        <w:ind w:left="567" w:hanging="567"/>
-        <w:rPr>
-          <w:lang w:val="en-GB"/>
-        </w:rPr>
-      </w:pPr>
-      <w:r>
-        <w:rPr>
-          <w:lang w:val="en-GB"/>
-        </w:rPr>
-        <w:t>Step by step instructions for Installing RDS SESSION deployment using PowerShell in Windows Server 2012 R2. (2019, March 16). Retrieved June 18, 2021, from https://techcommunity.microsoft.com/t5/ask-the-performance-team/step-by-step-instructions-for-installing-rds-session-deployment/ba-p/375569</w:t>
-      </w:r>
-    </w:p>
-    <w:p>
-      <w:pPr>
-        <w:pStyle w:val="NormalWeb"/>
-        <w:ind w:left="567" w:hanging="567"/>
-        <w:rPr>
-          <w:lang w:val="en-GB"/>
-        </w:rPr>
-      </w:pPr>
-      <w:r>
-        <w:rPr>
-          <w:lang w:val="en-GB"/>
-        </w:rPr>
-        <w:t>YongKW. (2021, January 24). Deploy Windows 2016 RDS with PowerShell. Retrieved June 18, 2021, from https://aventistech.com/2018/09/07/deploy-windows-2016-rds-with-powershell/</w:t>
-      </w:r>
-    </w:p>
-    <w:p>
-      <w:pPr>
-        <w:rPr>
-          <w:lang w:val="en-GB"/>
-        </w:rPr>
-      </w:pPr>
-    </w:p>
+    <w:p/>
     <w:sectPr>
-      <w:footerReference w:type="default" r:id="rId11"/>
+      <w:footerReference w:type="default" r:id="rId15"/>
       <w:pgSz w:w="11906" w:h="16838"/>
       <w:pgMar w:top="1417" w:right="1701" w:bottom="1417" w:left="1701" w:header="708" w:footer="708" w:gutter="0"/>
       <w:cols w:space="708"/>
@@ -3098,6 +3746,92 @@
     </w:lvl>
   </w:abstractNum>
   <w:abstractNum w:abstractNumId="4" w15:restartNumberingAfterBreak="0">
+    <w:nsid w:val="4B204B2A"/>
+    <w:multiLevelType w:val="hybridMultilevel"/>
+    <w:tmpl w:val="C14C087E"/>
+    <w:lvl w:ilvl="0" w:tplc="0816000F">
+      <w:start w:val="1"/>
+      <w:numFmt w:val="decimal"/>
+      <w:lvlText w:val="%1."/>
+      <w:lvlJc w:val="left"/>
+      <w:pPr>
+        <w:ind w:left="720" w:hanging="360"/>
+      </w:pPr>
+    </w:lvl>
+    <w:lvl w:ilvl="1" w:tplc="08160019" w:tentative="1">
+      <w:start w:val="1"/>
+      <w:numFmt w:val="lowerLetter"/>
+      <w:lvlText w:val="%2."/>
+      <w:lvlJc w:val="left"/>
+      <w:pPr>
+        <w:ind w:left="1440" w:hanging="360"/>
+      </w:pPr>
+    </w:lvl>
+    <w:lvl w:ilvl="2" w:tplc="0816001B" w:tentative="1">
+      <w:start w:val="1"/>
+      <w:numFmt w:val="lowerRoman"/>
+      <w:lvlText w:val="%3."/>
+      <w:lvlJc w:val="right"/>
+      <w:pPr>
+        <w:ind w:left="2160" w:hanging="180"/>
+      </w:pPr>
+    </w:lvl>
+    <w:lvl w:ilvl="3" w:tplc="0816000F" w:tentative="1">
+      <w:start w:val="1"/>
+      <w:numFmt w:val="decimal"/>
+      <w:lvlText w:val="%4."/>
+      <w:lvlJc w:val="left"/>
+      <w:pPr>
+        <w:ind w:left="2880" w:hanging="360"/>
+      </w:pPr>
+    </w:lvl>
+    <w:lvl w:ilvl="4" w:tplc="08160019" w:tentative="1">
+      <w:start w:val="1"/>
+      <w:numFmt w:val="lowerLetter"/>
+      <w:lvlText w:val="%5."/>
+      <w:lvlJc w:val="left"/>
+      <w:pPr>
+        <w:ind w:left="3600" w:hanging="360"/>
+      </w:pPr>
+    </w:lvl>
+    <w:lvl w:ilvl="5" w:tplc="0816001B" w:tentative="1">
+      <w:start w:val="1"/>
+      <w:numFmt w:val="lowerRoman"/>
+      <w:lvlText w:val="%6."/>
+      <w:lvlJc w:val="right"/>
+      <w:pPr>
+        <w:ind w:left="4320" w:hanging="180"/>
+      </w:pPr>
+    </w:lvl>
+    <w:lvl w:ilvl="6" w:tplc="0816000F" w:tentative="1">
+      <w:start w:val="1"/>
+      <w:numFmt w:val="decimal"/>
+      <w:lvlText w:val="%7."/>
+      <w:lvlJc w:val="left"/>
+      <w:pPr>
+        <w:ind w:left="5040" w:hanging="360"/>
+      </w:pPr>
+    </w:lvl>
+    <w:lvl w:ilvl="7" w:tplc="08160019" w:tentative="1">
+      <w:start w:val="1"/>
+      <w:numFmt w:val="lowerLetter"/>
+      <w:lvlText w:val="%8."/>
+      <w:lvlJc w:val="left"/>
+      <w:pPr>
+        <w:ind w:left="5760" w:hanging="360"/>
+      </w:pPr>
+    </w:lvl>
+    <w:lvl w:ilvl="8" w:tplc="0816001B" w:tentative="1">
+      <w:start w:val="1"/>
+      <w:numFmt w:val="lowerRoman"/>
+      <w:lvlText w:val="%9."/>
+      <w:lvlJc w:val="right"/>
+      <w:pPr>
+        <w:ind w:left="6480" w:hanging="180"/>
+      </w:pPr>
+    </w:lvl>
+  </w:abstractNum>
+  <w:abstractNum w:abstractNumId="5" w15:restartNumberingAfterBreak="0">
     <w:nsid w:val="56B06823"/>
     <w:multiLevelType w:val="hybridMultilevel"/>
     <w:tmpl w:val="FD5E86CA"/>
@@ -3183,7 +3917,7 @@
       </w:pPr>
     </w:lvl>
   </w:abstractNum>
-  <w:abstractNum w:abstractNumId="5" w15:restartNumberingAfterBreak="0">
+  <w:abstractNum w:abstractNumId="6" w15:restartNumberingAfterBreak="0">
     <w:nsid w:val="5D861D55"/>
     <w:multiLevelType w:val="hybridMultilevel"/>
     <w:tmpl w:val="65C81FB0"/>
@@ -3269,7 +4003,7 @@
       </w:pPr>
     </w:lvl>
   </w:abstractNum>
-  <w:abstractNum w:abstractNumId="6" w15:restartNumberingAfterBreak="0">
+  <w:abstractNum w:abstractNumId="7" w15:restartNumberingAfterBreak="0">
     <w:nsid w:val="633C4A78"/>
     <w:multiLevelType w:val="hybridMultilevel"/>
     <w:tmpl w:val="39BC5854"/>
@@ -3355,7 +4089,7 @@
       </w:pPr>
     </w:lvl>
   </w:abstractNum>
-  <w:abstractNum w:abstractNumId="7" w15:restartNumberingAfterBreak="0">
+  <w:abstractNum w:abstractNumId="8" w15:restartNumberingAfterBreak="0">
     <w:nsid w:val="78CF70FD"/>
     <w:multiLevelType w:val="hybridMultilevel"/>
     <w:tmpl w:val="C1A45E30"/>
@@ -3444,10 +4178,10 @@
       </w:pPr>
     </w:lvl>
   </w:abstractNum>
-  <w:abstractNum w:abstractNumId="8" w15:restartNumberingAfterBreak="0">
+  <w:abstractNum w:abstractNumId="9" w15:restartNumberingAfterBreak="0">
     <w:nsid w:val="79712BDA"/>
     <w:multiLevelType w:val="hybridMultilevel"/>
-    <w:tmpl w:val="7812A8DA"/>
+    <w:tmpl w:val="83EA3852"/>
     <w:lvl w:ilvl="0" w:tplc="0816000F">
       <w:start w:val="1"/>
       <w:numFmt w:val="decimal"/>
@@ -3534,19 +4268,19 @@
     </w:lvl>
   </w:abstractNum>
   <w:num w:numId="1">
-    <w:abstractNumId w:val="6"/>
+    <w:abstractNumId w:val="7"/>
   </w:num>
   <w:num w:numId="2">
     <w:abstractNumId w:val="1"/>
   </w:num>
   <w:num w:numId="3">
-    <w:abstractNumId w:val="4"/>
+    <w:abstractNumId w:val="5"/>
   </w:num>
   <w:num w:numId="4">
-    <w:abstractNumId w:val="7"/>
+    <w:abstractNumId w:val="8"/>
   </w:num>
   <w:num w:numId="5">
-    <w:abstractNumId w:val="8"/>
+    <w:abstractNumId w:val="9"/>
   </w:num>
   <w:num w:numId="6">
     <w:abstractNumId w:val="3"/>
@@ -3555,7 +4289,7 @@
     <w:abstractNumId w:val="2"/>
   </w:num>
   <w:num w:numId="8">
-    <w:abstractNumId w:val="5"/>
+    <w:abstractNumId w:val="6"/>
     <w:lvlOverride w:ilvl="0">
       <w:startOverride w:val="1"/>
     </w:lvlOverride>
@@ -3585,7 +4319,7 @@
     </w:lvlOverride>
   </w:num>
   <w:num w:numId="9">
-    <w:abstractNumId w:val="4"/>
+    <w:abstractNumId w:val="5"/>
     <w:lvlOverride w:ilvl="0">
       <w:startOverride w:val="1"/>
     </w:lvlOverride>
@@ -3616,6 +4350,9 @@
   </w:num>
   <w:num w:numId="10">
     <w:abstractNumId w:val="0"/>
+  </w:num>
+  <w:num w:numId="11">
+    <w:abstractNumId w:val="4"/>
   </w:num>
 </w:numbering>
 </file>

</xml_diff>